<commit_message>
upload HALREG map document
</commit_message>
<xml_diff>
--- a/docs/220209_MDK_B.docx
+++ b/docs/220209_MDK_B.docx
@@ -2,8 +2,8 @@
 <file path=word/document.xml><?xml version="1.0" encoding="utf-8"?>
 <w:document xmlns:wpc="http://schemas.microsoft.com/office/word/2010/wordprocessingCanvas" xmlns:cx="http://schemas.microsoft.com/office/drawing/2014/chartex" xmlns:cx1="http://schemas.microsoft.com/office/drawing/2015/9/8/chartex" xmlns:cx2="http://schemas.microsoft.com/office/drawing/2015/10/21/chartex" xmlns:cx3="http://schemas.microsoft.com/office/drawing/2016/5/9/chartex" xmlns:cx4="http://schemas.microsoft.com/office/drawing/2016/5/10/chartex" xmlns:cx5="http://schemas.microsoft.com/office/drawing/2016/5/11/chartex" xmlns:cx6="http://schemas.microsoft.com/office/drawing/2016/5/12/chartex" xmlns:cx7="http://schemas.microsoft.com/office/drawing/2016/5/13/chartex" xmlns:cx8="http://schemas.microsoft.com/office/drawing/2016/5/14/chartex" xmlns:mc="http://schemas.openxmlformats.org/markup-compatibility/2006" xmlns:aink="http://schemas.microsoft.com/office/drawing/2016/ink" xmlns:am3d="http://schemas.microsoft.com/office/drawing/2017/model3d" xmlns:o="urn:schemas-microsoft-com:office:office" xmlns:r="http://schemas.openxmlformats.org/officeDocument/2006/relationships" xmlns:m="http://schemas.openxmlformats.org/officeDocument/2006/math" xmlns:v="urn:schemas-microsoft-com:vml" xmlns:wp14="http://schemas.microsoft.com/office/word/2010/wordprocessingDrawing" xmlns:wp="http://schemas.openxmlformats.org/drawingml/2006/wordprocessingDrawing" xmlns:w10="urn:schemas-microsoft-com:office:word" xmlns:w="http://schemas.openxmlformats.org/wordprocessingml/2006/main" xmlns:w14="http://schemas.microsoft.com/office/word/2010/wordml" xmlns:w15="http://schemas.microsoft.com/office/word/2012/wordml" xmlns:w16cex="http://schemas.microsoft.com/office/word/2018/wordml/cex" xmlns:w16cid="http://schemas.microsoft.com/office/word/2016/wordml/cid" xmlns:w16="http://schemas.microsoft.com/office/word/2018/wordml" xmlns:w16sdtdh="http://schemas.microsoft.com/office/word/2020/wordml/sdtdatahash" xmlns:w16se="http://schemas.microsoft.com/office/word/2015/wordml/symex" xmlns:wpg="http://schemas.microsoft.com/office/word/2010/wordprocessingGroup" xmlns:wpi="http://schemas.microsoft.com/office/word/2010/wordprocessingInk" xmlns:wne="http://schemas.microsoft.com/office/word/2006/wordml" xmlns:wps="http://schemas.microsoft.com/office/word/2010/wordprocessingShape" mc:Ignorable="w14 w15 w16se w16cid w16 w16cex w16sdtdh wp14">
   <w:body>
-    <w:bookmarkStart w:id="0" w:name="_Toc93492988" w:displacedByCustomXml="next"/>
-    <w:bookmarkStart w:id="1" w:name="_Toc93496803" w:displacedByCustomXml="next"/>
+    <w:bookmarkStart w:id="0" w:name="_Toc93496803" w:displacedByCustomXml="next"/>
+    <w:bookmarkStart w:id="1" w:name="_Toc93492988" w:displacedByCustomXml="next"/>
     <w:sdt>
       <w:sdtPr>
         <w:rPr>
@@ -4509,10 +4509,7 @@
         <w:t>ATEK</w:t>
       </w:r>
       <w:r>
-        <w:t xml:space="preserve"> </w:t>
-      </w:r>
-      <w:r>
-        <w:t>B Series</w:t>
+        <w:t xml:space="preserve"> B Series</w:t>
       </w:r>
       <w:r>
         <w:rPr>
@@ -17410,7 +17407,2172 @@
         </w:drawing>
       </w:r>
     </w:p>
-    <w:p/>
+    <w:p>
+      <w:pPr>
+        <w:widowControl/>
+      </w:pPr>
+      <w:r>
+        <w:br w:type="page"/>
+      </w:r>
+    </w:p>
+    <w:p>
+      <w:pPr>
+        <w:pStyle w:val="4"/>
+      </w:pPr>
+      <w:bookmarkStart w:id="84" w:name="_Hlk95898521"/>
+      <w:r>
+        <w:lastRenderedPageBreak/>
+        <w:t xml:space="preserve">MDK Porting </w:t>
+      </w:r>
+      <w:r>
+        <w:rPr>
+          <w:rFonts w:hint="eastAsia"/>
+        </w:rPr>
+        <w:t>功能</w:t>
+      </w:r>
+    </w:p>
+    <w:p>
+      <w:pPr>
+        <w:spacing w:line="360" w:lineRule="exact"/>
+        <w:jc w:val="both"/>
+        <w:rPr>
+          <w:rFonts w:hint="eastAsia"/>
+        </w:rPr>
+      </w:pPr>
+      <w:r>
+        <w:rPr>
+          <w:rFonts w:hint="eastAsia"/>
+        </w:rPr>
+        <w:t>V</w:t>
+      </w:r>
+      <w:r>
+        <w:t>ATEK</w:t>
+      </w:r>
+      <w:r>
+        <w:rPr>
+          <w:rFonts w:hint="eastAsia"/>
+        </w:rPr>
+        <w:t>提供</w:t>
+      </w:r>
+      <w:r>
+        <w:rPr>
+          <w:rFonts w:hint="eastAsia"/>
+        </w:rPr>
+        <w:t>I</w:t>
+      </w:r>
+      <w:r>
+        <w:t>2C, GPIO, UART</w:t>
+      </w:r>
+      <w:r>
+        <w:rPr>
+          <w:rFonts w:hint="eastAsia"/>
+        </w:rPr>
+        <w:t>介面移植功能，</w:t>
+      </w:r>
+      <w:r>
+        <w:rPr>
+          <w:rFonts w:hint="eastAsia"/>
+        </w:rPr>
+        <w:t>請</w:t>
+      </w:r>
+      <w:r>
+        <w:rPr>
+          <w:rFonts w:hint="eastAsia"/>
+        </w:rPr>
+        <w:t>參考</w:t>
+      </w:r>
+      <w:r>
+        <w:rPr>
+          <w:rFonts w:hint="eastAsia"/>
+        </w:rPr>
+        <w:t>s</w:t>
+      </w:r>
+      <w:r>
+        <w:t>ystem</w:t>
+      </w:r>
+      <w:r>
+        <w:rPr>
+          <w:rFonts w:hint="eastAsia"/>
+        </w:rPr>
+        <w:t>資料夾內的</w:t>
+      </w:r>
+      <w:proofErr w:type="spellStart"/>
+      <w:r>
+        <w:t>vatek_porting_xxxx.c</w:t>
+      </w:r>
+      <w:proofErr w:type="spellEnd"/>
+      <w:r>
+        <w:t>,</w:t>
+      </w:r>
+      <w:r>
+        <w:rPr>
+          <w:rFonts w:hint="eastAsia"/>
+        </w:rPr>
+        <w:t xml:space="preserve"> </w:t>
+      </w:r>
+      <w:r>
+        <w:rPr>
+          <w:rFonts w:hint="eastAsia"/>
+        </w:rPr>
+        <w:t>若</w:t>
+      </w:r>
+      <w:r>
+        <w:rPr>
+          <w:rFonts w:hint="eastAsia"/>
+        </w:rPr>
+        <w:t>使用不同</w:t>
+      </w:r>
+      <w:r>
+        <w:rPr>
+          <w:rFonts w:hint="eastAsia"/>
+        </w:rPr>
+        <w:t>MCU</w:t>
+      </w:r>
+      <w:r>
+        <w:rPr>
+          <w:rFonts w:hint="eastAsia"/>
+        </w:rPr>
+        <w:t>僅需將</w:t>
+      </w:r>
+      <w:r>
+        <w:rPr>
+          <w:rFonts w:hint="eastAsia"/>
+        </w:rPr>
+        <w:t>其介面新增</w:t>
+      </w:r>
+      <w:r>
+        <w:rPr>
+          <w:rFonts w:hint="eastAsia"/>
+        </w:rPr>
+        <w:t>到</w:t>
+      </w:r>
+      <w:r>
+        <w:rPr>
+          <w:rFonts w:hint="eastAsia"/>
+        </w:rPr>
+        <w:t>指定的</w:t>
+      </w:r>
+      <w:r>
+        <w:rPr>
+          <w:rFonts w:hint="eastAsia"/>
+        </w:rPr>
+        <w:t>porting</w:t>
+      </w:r>
+      <w:r>
+        <w:rPr>
+          <w:rFonts w:hint="eastAsia"/>
+        </w:rPr>
+        <w:t>檔案</w:t>
+      </w:r>
+      <w:r>
+        <w:rPr>
+          <w:rFonts w:hint="eastAsia"/>
+        </w:rPr>
+        <w:t>中，就能在不影響整體</w:t>
+      </w:r>
+      <w:r>
+        <w:rPr>
+          <w:rFonts w:hint="eastAsia"/>
+        </w:rPr>
+        <w:t>c</w:t>
+      </w:r>
+      <w:r>
+        <w:t>ode</w:t>
+      </w:r>
+      <w:r>
+        <w:rPr>
+          <w:rFonts w:hint="eastAsia"/>
+        </w:rPr>
+        <w:t>的情況下成功</w:t>
+      </w:r>
+      <w:r>
+        <w:rPr>
+          <w:rFonts w:hint="eastAsia"/>
+        </w:rPr>
+        <w:t>將</w:t>
+      </w:r>
+      <w:r>
+        <w:rPr>
+          <w:rFonts w:hint="eastAsia"/>
+        </w:rPr>
+        <w:t>MDK</w:t>
+      </w:r>
+      <w:r>
+        <w:rPr>
+          <w:rFonts w:hint="eastAsia"/>
+        </w:rPr>
+        <w:t>移植到其他</w:t>
+      </w:r>
+      <w:r>
+        <w:rPr>
+          <w:rFonts w:hint="eastAsia"/>
+        </w:rPr>
+        <w:t>MCU</w:t>
+      </w:r>
+      <w:r>
+        <w:rPr>
+          <w:rFonts w:hint="eastAsia"/>
+        </w:rPr>
+        <w:t>，以</w:t>
+      </w:r>
+      <w:proofErr w:type="spellStart"/>
+      <w:r>
+        <w:t>vatek_porting_gpio.c</w:t>
+      </w:r>
+      <w:proofErr w:type="spellEnd"/>
+      <w:r>
+        <w:rPr>
+          <w:rFonts w:hint="eastAsia"/>
+        </w:rPr>
+        <w:t>的</w:t>
+      </w:r>
+      <w:r>
+        <w:rPr>
+          <w:rFonts w:hint="eastAsia"/>
+        </w:rPr>
+        <w:t>code</w:t>
+      </w:r>
+      <w:r>
+        <w:rPr>
+          <w:rFonts w:hint="eastAsia"/>
+        </w:rPr>
+        <w:t>為例，使用者僅需將</w:t>
+      </w:r>
+      <w:r>
+        <w:rPr>
+          <w:rFonts w:hint="eastAsia"/>
+        </w:rPr>
+        <w:t>MCU</w:t>
+      </w:r>
+      <w:r>
+        <w:rPr>
+          <w:rFonts w:hint="eastAsia"/>
+        </w:rPr>
+        <w:t>對應的</w:t>
+      </w:r>
+      <w:r>
+        <w:rPr>
+          <w:rFonts w:hint="eastAsia"/>
+        </w:rPr>
+        <w:t>GPIO</w:t>
+      </w:r>
+      <w:r>
+        <w:rPr>
+          <w:rFonts w:hint="eastAsia"/>
+        </w:rPr>
+        <w:t>讀寫方法新增到下列功能內即可，</w:t>
+      </w:r>
+      <w:r>
+        <w:rPr>
+          <w:rFonts w:hint="eastAsia"/>
+        </w:rPr>
+        <w:t>MDK</w:t>
+      </w:r>
+      <w:r>
+        <w:rPr>
+          <w:rFonts w:hint="eastAsia"/>
+        </w:rPr>
+        <w:t>預設使用</w:t>
+      </w:r>
+      <w:r>
+        <w:rPr>
+          <w:rFonts w:hint="eastAsia"/>
+        </w:rPr>
+        <w:t>STM</w:t>
+      </w:r>
+      <w:r>
+        <w:t>32F407</w:t>
+      </w:r>
+      <w:r>
+        <w:rPr>
+          <w:rFonts w:hint="eastAsia"/>
+        </w:rPr>
+        <w:t>及</w:t>
+      </w:r>
+      <w:r>
+        <w:rPr>
+          <w:rFonts w:hint="eastAsia"/>
+        </w:rPr>
+        <w:t>401</w:t>
+      </w:r>
+    </w:p>
+    <w:p>
+      <w:pPr>
+        <w:widowControl/>
+        <w:shd w:val="clear" w:color="auto" w:fill="1E1E1E"/>
+        <w:spacing w:line="285" w:lineRule="atLeast"/>
+        <w:rPr>
+          <w:rFonts w:ascii="Consolas" w:eastAsia="新細明體" w:hAnsi="Consolas" w:cs="新細明體"/>
+          <w:color w:val="D4D4D4"/>
+          <w:kern w:val="0"/>
+          <w:sz w:val="21"/>
+          <w:szCs w:val="21"/>
+        </w:rPr>
+      </w:pPr>
+      <w:proofErr w:type="spellStart"/>
+      <w:r>
+        <w:rPr>
+          <w:rFonts w:ascii="Consolas" w:eastAsia="新細明體" w:hAnsi="Consolas" w:cs="新細明體"/>
+          <w:color w:val="4EC9B0"/>
+          <w:kern w:val="0"/>
+          <w:sz w:val="21"/>
+          <w:szCs w:val="21"/>
+        </w:rPr>
+        <w:t>vatek_result</w:t>
+      </w:r>
+      <w:proofErr w:type="spellEnd"/>
+      <w:r>
+        <w:rPr>
+          <w:rFonts w:ascii="Consolas" w:eastAsia="新細明體" w:hAnsi="Consolas" w:cs="新細明體"/>
+          <w:color w:val="D4D4D4"/>
+          <w:kern w:val="0"/>
+          <w:sz w:val="21"/>
+          <w:szCs w:val="21"/>
+        </w:rPr>
+        <w:t xml:space="preserve"> </w:t>
+      </w:r>
+      <w:proofErr w:type="spellStart"/>
+      <w:r>
+        <w:rPr>
+          <w:rFonts w:ascii="Consolas" w:eastAsia="新細明體" w:hAnsi="Consolas" w:cs="新細明體"/>
+          <w:color w:val="DCDCAA"/>
+          <w:kern w:val="0"/>
+          <w:sz w:val="21"/>
+          <w:szCs w:val="21"/>
+        </w:rPr>
+        <w:t>vatek_porting_gpio_</w:t>
+      </w:r>
+      <w:proofErr w:type="gramStart"/>
+      <w:r>
+        <w:rPr>
+          <w:rFonts w:ascii="Consolas" w:eastAsia="新細明體" w:hAnsi="Consolas" w:cs="新細明體"/>
+          <w:color w:val="DCDCAA"/>
+          <w:kern w:val="0"/>
+          <w:sz w:val="21"/>
+          <w:szCs w:val="21"/>
+        </w:rPr>
+        <w:t>write</w:t>
+      </w:r>
+      <w:proofErr w:type="spellEnd"/>
+      <w:r>
+        <w:rPr>
+          <w:rFonts w:ascii="Consolas" w:eastAsia="新細明體" w:hAnsi="Consolas" w:cs="新細明體"/>
+          <w:color w:val="D4D4D4"/>
+          <w:kern w:val="0"/>
+          <w:sz w:val="21"/>
+          <w:szCs w:val="21"/>
+        </w:rPr>
+        <w:t>(</w:t>
+      </w:r>
+      <w:proofErr w:type="spellStart"/>
+      <w:proofErr w:type="gramEnd"/>
+      <w:r>
+        <w:rPr>
+          <w:rFonts w:ascii="Consolas" w:eastAsia="新細明體" w:hAnsi="Consolas" w:cs="新細明體"/>
+          <w:color w:val="4EC9B0"/>
+          <w:kern w:val="0"/>
+          <w:sz w:val="21"/>
+          <w:szCs w:val="21"/>
+        </w:rPr>
+        <w:t>gpio_pin</w:t>
+      </w:r>
+      <w:proofErr w:type="spellEnd"/>
+      <w:r>
+        <w:rPr>
+          <w:rFonts w:ascii="Consolas" w:eastAsia="新細明體" w:hAnsi="Consolas" w:cs="新細明體"/>
+          <w:color w:val="D4D4D4"/>
+          <w:kern w:val="0"/>
+          <w:sz w:val="21"/>
+          <w:szCs w:val="21"/>
+        </w:rPr>
+        <w:t xml:space="preserve"> </w:t>
+      </w:r>
+      <w:r>
+        <w:rPr>
+          <w:rFonts w:ascii="Consolas" w:eastAsia="新細明體" w:hAnsi="Consolas" w:cs="新細明體"/>
+          <w:color w:val="9CDCFE"/>
+          <w:kern w:val="0"/>
+          <w:sz w:val="21"/>
+          <w:szCs w:val="21"/>
+        </w:rPr>
+        <w:t>pin</w:t>
+      </w:r>
+      <w:r>
+        <w:rPr>
+          <w:rFonts w:ascii="Consolas" w:eastAsia="新細明體" w:hAnsi="Consolas" w:cs="新細明體"/>
+          <w:color w:val="D4D4D4"/>
+          <w:kern w:val="0"/>
+          <w:sz w:val="21"/>
+          <w:szCs w:val="21"/>
+        </w:rPr>
+        <w:t xml:space="preserve">, </w:t>
+      </w:r>
+      <w:r>
+        <w:rPr>
+          <w:rFonts w:ascii="Consolas" w:eastAsia="新細明體" w:hAnsi="Consolas" w:cs="新細明體"/>
+          <w:color w:val="4EC9B0"/>
+          <w:kern w:val="0"/>
+          <w:sz w:val="21"/>
+          <w:szCs w:val="21"/>
+        </w:rPr>
+        <w:t>uint8_t</w:t>
+      </w:r>
+      <w:r>
+        <w:rPr>
+          <w:rFonts w:ascii="Consolas" w:eastAsia="新細明體" w:hAnsi="Consolas" w:cs="新細明體"/>
+          <w:color w:val="D4D4D4"/>
+          <w:kern w:val="0"/>
+          <w:sz w:val="21"/>
+          <w:szCs w:val="21"/>
+        </w:rPr>
+        <w:t xml:space="preserve"> </w:t>
+      </w:r>
+      <w:proofErr w:type="spellStart"/>
+      <w:r>
+        <w:rPr>
+          <w:rFonts w:ascii="Consolas" w:eastAsia="新細明體" w:hAnsi="Consolas" w:cs="新細明體"/>
+          <w:color w:val="9CDCFE"/>
+          <w:kern w:val="0"/>
+          <w:sz w:val="21"/>
+          <w:szCs w:val="21"/>
+        </w:rPr>
+        <w:t>val</w:t>
+      </w:r>
+      <w:proofErr w:type="spellEnd"/>
+      <w:r>
+        <w:rPr>
+          <w:rFonts w:ascii="Consolas" w:eastAsia="新細明體" w:hAnsi="Consolas" w:cs="新細明體"/>
+          <w:color w:val="D4D4D4"/>
+          <w:kern w:val="0"/>
+          <w:sz w:val="21"/>
+          <w:szCs w:val="21"/>
+        </w:rPr>
+        <w:t>)</w:t>
+      </w:r>
+    </w:p>
+    <w:p>
+      <w:pPr>
+        <w:widowControl/>
+        <w:shd w:val="clear" w:color="auto" w:fill="1E1E1E"/>
+        <w:spacing w:line="285" w:lineRule="atLeast"/>
+        <w:rPr>
+          <w:rFonts w:ascii="Consolas" w:eastAsia="新細明體" w:hAnsi="Consolas" w:cs="新細明體"/>
+          <w:color w:val="D4D4D4"/>
+          <w:kern w:val="0"/>
+          <w:sz w:val="21"/>
+          <w:szCs w:val="21"/>
+        </w:rPr>
+      </w:pPr>
+      <w:r>
+        <w:rPr>
+          <w:rFonts w:ascii="Consolas" w:eastAsia="新細明體" w:hAnsi="Consolas" w:cs="新細明體"/>
+          <w:color w:val="D4D4D4"/>
+          <w:kern w:val="0"/>
+          <w:sz w:val="21"/>
+          <w:szCs w:val="21"/>
+        </w:rPr>
+        <w:t>{</w:t>
+      </w:r>
+    </w:p>
+    <w:p>
+      <w:pPr>
+        <w:widowControl/>
+        <w:shd w:val="clear" w:color="auto" w:fill="1E1E1E"/>
+        <w:spacing w:line="285" w:lineRule="atLeast"/>
+        <w:rPr>
+          <w:rFonts w:ascii="Consolas" w:eastAsia="新細明體" w:hAnsi="Consolas" w:cs="新細明體"/>
+          <w:color w:val="D4D4D4"/>
+          <w:kern w:val="0"/>
+          <w:sz w:val="21"/>
+          <w:szCs w:val="21"/>
+        </w:rPr>
+      </w:pPr>
+      <w:r>
+        <w:rPr>
+          <w:rFonts w:ascii="Consolas" w:eastAsia="新細明體" w:hAnsi="Consolas" w:cs="新細明體"/>
+          <w:color w:val="D4D4D4"/>
+          <w:kern w:val="0"/>
+          <w:sz w:val="21"/>
+          <w:szCs w:val="21"/>
+        </w:rPr>
+        <w:t xml:space="preserve">    </w:t>
+      </w:r>
+      <w:proofErr w:type="spellStart"/>
+      <w:r>
+        <w:rPr>
+          <w:rFonts w:ascii="Consolas" w:eastAsia="新細明體" w:hAnsi="Consolas" w:cs="新細明體"/>
+          <w:color w:val="4EC9B0"/>
+          <w:kern w:val="0"/>
+          <w:sz w:val="21"/>
+          <w:szCs w:val="21"/>
+        </w:rPr>
+        <w:t>vatek_result</w:t>
+      </w:r>
+      <w:proofErr w:type="spellEnd"/>
+      <w:r>
+        <w:rPr>
+          <w:rFonts w:ascii="Consolas" w:eastAsia="新細明體" w:hAnsi="Consolas" w:cs="新細明體"/>
+          <w:color w:val="D4D4D4"/>
+          <w:kern w:val="0"/>
+          <w:sz w:val="21"/>
+          <w:szCs w:val="21"/>
+        </w:rPr>
+        <w:t xml:space="preserve"> </w:t>
+      </w:r>
+      <w:r>
+        <w:rPr>
+          <w:rFonts w:ascii="Consolas" w:eastAsia="新細明體" w:hAnsi="Consolas" w:cs="新細明體"/>
+          <w:color w:val="9CDCFE"/>
+          <w:kern w:val="0"/>
+          <w:sz w:val="21"/>
+          <w:szCs w:val="21"/>
+        </w:rPr>
+        <w:t>result</w:t>
+      </w:r>
+      <w:r>
+        <w:rPr>
+          <w:rFonts w:ascii="Consolas" w:eastAsia="新細明體" w:hAnsi="Consolas" w:cs="新細明體"/>
+          <w:color w:val="D4D4D4"/>
+          <w:kern w:val="0"/>
+          <w:sz w:val="21"/>
+          <w:szCs w:val="21"/>
+        </w:rPr>
+        <w:t xml:space="preserve"> = </w:t>
+      </w:r>
+      <w:proofErr w:type="spellStart"/>
+      <w:r>
+        <w:rPr>
+          <w:rFonts w:ascii="Consolas" w:eastAsia="新細明體" w:hAnsi="Consolas" w:cs="新細明體"/>
+          <w:color w:val="4FC1FF"/>
+          <w:kern w:val="0"/>
+          <w:sz w:val="21"/>
+          <w:szCs w:val="21"/>
+        </w:rPr>
+        <w:t>vatek_result_</w:t>
+      </w:r>
+      <w:proofErr w:type="gramStart"/>
+      <w:r>
+        <w:rPr>
+          <w:rFonts w:ascii="Consolas" w:eastAsia="新細明體" w:hAnsi="Consolas" w:cs="新細明體"/>
+          <w:color w:val="4FC1FF"/>
+          <w:kern w:val="0"/>
+          <w:sz w:val="21"/>
+          <w:szCs w:val="21"/>
+        </w:rPr>
+        <w:t>success</w:t>
+      </w:r>
+      <w:proofErr w:type="spellEnd"/>
+      <w:r>
+        <w:rPr>
+          <w:rFonts w:ascii="Consolas" w:eastAsia="新細明體" w:hAnsi="Consolas" w:cs="新細明體"/>
+          <w:color w:val="D4D4D4"/>
+          <w:kern w:val="0"/>
+          <w:sz w:val="21"/>
+          <w:szCs w:val="21"/>
+        </w:rPr>
+        <w:t>;</w:t>
+      </w:r>
+      <w:proofErr w:type="gramEnd"/>
+    </w:p>
+    <w:p>
+      <w:pPr>
+        <w:widowControl/>
+        <w:shd w:val="clear" w:color="auto" w:fill="1E1E1E"/>
+        <w:spacing w:line="285" w:lineRule="atLeast"/>
+        <w:rPr>
+          <w:rFonts w:ascii="Consolas" w:eastAsia="新細明體" w:hAnsi="Consolas" w:cs="新細明體"/>
+          <w:color w:val="D4D4D4"/>
+          <w:kern w:val="0"/>
+          <w:sz w:val="21"/>
+          <w:szCs w:val="21"/>
+        </w:rPr>
+      </w:pPr>
+      <w:r>
+        <w:rPr>
+          <w:rFonts w:ascii="Consolas" w:eastAsia="新細明體" w:hAnsi="Consolas" w:cs="新細明體"/>
+          <w:noProof/>
+          <w:color w:val="D4D4D4"/>
+          <w:kern w:val="0"/>
+          <w:sz w:val="21"/>
+          <w:szCs w:val="21"/>
+        </w:rPr>
+        <mc:AlternateContent>
+          <mc:Choice Requires="wps">
+            <w:drawing>
+              <wp:anchor distT="0" distB="0" distL="114300" distR="114300" simplePos="0" relativeHeight="251659264" behindDoc="0" locked="0" layoutInCell="1" allowOverlap="1" wp14:anchorId="13D90847" wp14:editId="1A3F500D">
+                <wp:simplePos x="0" y="0"/>
+                <wp:positionH relativeFrom="column">
+                  <wp:posOffset>-149057</wp:posOffset>
+                </wp:positionH>
+                <wp:positionV relativeFrom="paragraph">
+                  <wp:posOffset>167137</wp:posOffset>
+                </wp:positionV>
+                <wp:extent cx="5641675" cy="1966822"/>
+                <wp:effectExtent l="19050" t="19050" r="35560" b="33655"/>
+                <wp:wrapNone/>
+                <wp:docPr id="1" name="矩形 1"/>
+                <wp:cNvGraphicFramePr/>
+                <a:graphic xmlns:a="http://schemas.openxmlformats.org/drawingml/2006/main">
+                  <a:graphicData uri="http://schemas.microsoft.com/office/word/2010/wordprocessingShape">
+                    <wps:wsp>
+                      <wps:cNvSpPr/>
+                      <wps:spPr>
+                        <a:xfrm>
+                          <a:off x="0" y="0"/>
+                          <a:ext cx="5641675" cy="1966822"/>
+                        </a:xfrm>
+                        <a:prstGeom prst="rect">
+                          <a:avLst/>
+                        </a:prstGeom>
+                        <a:noFill/>
+                        <a:ln w="57150">
+                          <a:solidFill>
+                            <a:srgbClr val="FF0000"/>
+                          </a:solidFill>
+                        </a:ln>
+                      </wps:spPr>
+                      <wps:style>
+                        <a:lnRef idx="2">
+                          <a:schemeClr val="accent1">
+                            <a:shade val="50000"/>
+                          </a:schemeClr>
+                        </a:lnRef>
+                        <a:fillRef idx="1">
+                          <a:schemeClr val="accent1"/>
+                        </a:fillRef>
+                        <a:effectRef idx="0">
+                          <a:schemeClr val="accent1"/>
+                        </a:effectRef>
+                        <a:fontRef idx="minor">
+                          <a:schemeClr val="lt1"/>
+                        </a:fontRef>
+                      </wps:style>
+                      <wps:bodyPr rot="0" spcFirstLastPara="0" vertOverflow="overflow" horzOverflow="overflow" vert="horz" wrap="square" lIns="91440" tIns="45720" rIns="91440" bIns="45720" numCol="1" spcCol="0" rtlCol="0" fromWordArt="0" anchor="ctr" anchorCtr="0" forceAA="0" compatLnSpc="1">
+                        <a:prstTxWarp prst="textNoShape">
+                          <a:avLst/>
+                        </a:prstTxWarp>
+                        <a:noAutofit/>
+                      </wps:bodyPr>
+                    </wps:wsp>
+                  </a:graphicData>
+                </a:graphic>
+              </wp:anchor>
+            </w:drawing>
+          </mc:Choice>
+          <mc:Fallback>
+            <w:pict>
+              <v:rect w14:anchorId="003E354A" id="矩形 1" o:spid="_x0000_s1026" style="position:absolute;margin-left:-11.75pt;margin-top:13.15pt;width:444.25pt;height:154.85pt;z-index:251659264;visibility:visible;mso-wrap-style:square;mso-wrap-distance-left:9pt;mso-wrap-distance-top:0;mso-wrap-distance-right:9pt;mso-wrap-distance-bottom:0;mso-position-horizontal:absolute;mso-position-horizontal-relative:text;mso-position-vertical:absolute;mso-position-vertical-relative:text;v-text-anchor:middle" o:gfxdata="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" filled="f" strokecolor="red" strokeweight="4.5pt"/>
+            </w:pict>
+          </mc:Fallback>
+        </mc:AlternateContent>
+      </w:r>
+      <w:r>
+        <w:rPr>
+          <w:rFonts w:ascii="Consolas" w:eastAsia="新細明體" w:hAnsi="Consolas" w:cs="新細明體"/>
+          <w:color w:val="D4D4D4"/>
+          <w:kern w:val="0"/>
+          <w:sz w:val="21"/>
+          <w:szCs w:val="21"/>
+        </w:rPr>
+        <w:t xml:space="preserve">    </w:t>
+      </w:r>
+    </w:p>
+    <w:p>
+      <w:pPr>
+        <w:widowControl/>
+        <w:shd w:val="clear" w:color="auto" w:fill="1E1E1E"/>
+        <w:spacing w:line="285" w:lineRule="atLeast"/>
+        <w:rPr>
+          <w:rFonts w:ascii="Consolas" w:eastAsia="新細明體" w:hAnsi="Consolas" w:cs="新細明體"/>
+          <w:color w:val="D4D4D4"/>
+          <w:kern w:val="0"/>
+          <w:sz w:val="21"/>
+          <w:szCs w:val="21"/>
+        </w:rPr>
+      </w:pPr>
+      <w:r>
+        <w:rPr>
+          <w:rFonts w:ascii="Consolas" w:eastAsia="新細明體" w:hAnsi="Consolas" w:cs="新細明體"/>
+          <w:color w:val="C586C0"/>
+          <w:kern w:val="0"/>
+          <w:sz w:val="21"/>
+          <w:szCs w:val="21"/>
+        </w:rPr>
+        <w:t>#if</w:t>
+      </w:r>
+      <w:r>
+        <w:rPr>
+          <w:rFonts w:ascii="Consolas" w:eastAsia="新細明體" w:hAnsi="Consolas" w:cs="新細明體"/>
+          <w:color w:val="569CD6"/>
+          <w:kern w:val="0"/>
+          <w:sz w:val="21"/>
+          <w:szCs w:val="21"/>
+        </w:rPr>
+        <w:t xml:space="preserve"> </w:t>
+      </w:r>
+      <w:proofErr w:type="gramStart"/>
+      <w:r>
+        <w:rPr>
+          <w:rFonts w:ascii="Consolas" w:eastAsia="新細明體" w:hAnsi="Consolas" w:cs="新細明體"/>
+          <w:color w:val="C586C0"/>
+          <w:kern w:val="0"/>
+          <w:sz w:val="21"/>
+          <w:szCs w:val="21"/>
+        </w:rPr>
+        <w:t>defined</w:t>
+      </w:r>
+      <w:r>
+        <w:rPr>
+          <w:rFonts w:ascii="Consolas" w:eastAsia="新細明體" w:hAnsi="Consolas" w:cs="新細明體"/>
+          <w:color w:val="569CD6"/>
+          <w:kern w:val="0"/>
+          <w:sz w:val="21"/>
+          <w:szCs w:val="21"/>
+        </w:rPr>
+        <w:t>(</w:t>
+      </w:r>
+      <w:proofErr w:type="gramEnd"/>
+      <w:r>
+        <w:rPr>
+          <w:rFonts w:ascii="Consolas" w:eastAsia="新細明體" w:hAnsi="Consolas" w:cs="新細明體"/>
+          <w:color w:val="569CD6"/>
+          <w:kern w:val="0"/>
+          <w:sz w:val="21"/>
+          <w:szCs w:val="21"/>
+        </w:rPr>
+        <w:t xml:space="preserve">STM32F407xx) </w:t>
+      </w:r>
+      <w:r>
+        <w:rPr>
+          <w:rFonts w:ascii="Consolas" w:eastAsia="新細明體" w:hAnsi="Consolas" w:cs="新細明體"/>
+          <w:color w:val="D4D4D4"/>
+          <w:kern w:val="0"/>
+          <w:sz w:val="21"/>
+          <w:szCs w:val="21"/>
+        </w:rPr>
+        <w:t>||</w:t>
+      </w:r>
+      <w:r>
+        <w:rPr>
+          <w:rFonts w:ascii="Consolas" w:eastAsia="新細明體" w:hAnsi="Consolas" w:cs="新細明體"/>
+          <w:color w:val="569CD6"/>
+          <w:kern w:val="0"/>
+          <w:sz w:val="21"/>
+          <w:szCs w:val="21"/>
+        </w:rPr>
+        <w:t xml:space="preserve"> </w:t>
+      </w:r>
+      <w:r>
+        <w:rPr>
+          <w:rFonts w:ascii="Consolas" w:eastAsia="新細明體" w:hAnsi="Consolas" w:cs="新細明體"/>
+          <w:color w:val="C586C0"/>
+          <w:kern w:val="0"/>
+          <w:sz w:val="21"/>
+          <w:szCs w:val="21"/>
+        </w:rPr>
+        <w:t>defined</w:t>
+      </w:r>
+      <w:r>
+        <w:rPr>
+          <w:rFonts w:ascii="Consolas" w:eastAsia="新細明體" w:hAnsi="Consolas" w:cs="新細明體"/>
+          <w:color w:val="569CD6"/>
+          <w:kern w:val="0"/>
+          <w:sz w:val="21"/>
+          <w:szCs w:val="21"/>
+        </w:rPr>
+        <w:t>(STM32F401xC)</w:t>
+      </w:r>
+    </w:p>
+    <w:p>
+      <w:pPr>
+        <w:widowControl/>
+        <w:shd w:val="clear" w:color="auto" w:fill="1E1E1E"/>
+        <w:spacing w:line="285" w:lineRule="atLeast"/>
+        <w:rPr>
+          <w:rFonts w:ascii="Consolas" w:eastAsia="新細明體" w:hAnsi="Consolas" w:cs="新細明體"/>
+          <w:color w:val="D4D4D4"/>
+          <w:kern w:val="0"/>
+          <w:sz w:val="21"/>
+          <w:szCs w:val="21"/>
+        </w:rPr>
+      </w:pPr>
+      <w:r>
+        <w:rPr>
+          <w:rFonts w:ascii="Consolas" w:eastAsia="新細明體" w:hAnsi="Consolas" w:cs="新細明體"/>
+          <w:color w:val="D4D4D4"/>
+          <w:kern w:val="0"/>
+          <w:sz w:val="21"/>
+          <w:szCs w:val="21"/>
+        </w:rPr>
+        <w:t xml:space="preserve">    </w:t>
+      </w:r>
+      <w:r>
+        <w:rPr>
+          <w:rFonts w:ascii="Consolas" w:eastAsia="新細明體" w:hAnsi="Consolas" w:cs="新細明體"/>
+          <w:color w:val="C586C0"/>
+          <w:kern w:val="0"/>
+          <w:sz w:val="21"/>
+          <w:szCs w:val="21"/>
+        </w:rPr>
+        <w:t>if</w:t>
+      </w:r>
+      <w:r>
+        <w:rPr>
+          <w:rFonts w:ascii="Consolas" w:eastAsia="新細明體" w:hAnsi="Consolas" w:cs="新細明體"/>
+          <w:color w:val="D4D4D4"/>
+          <w:kern w:val="0"/>
+          <w:sz w:val="21"/>
+          <w:szCs w:val="21"/>
+        </w:rPr>
+        <w:t xml:space="preserve"> (</w:t>
+      </w:r>
+      <w:proofErr w:type="spellStart"/>
+      <w:r>
+        <w:rPr>
+          <w:rFonts w:ascii="Consolas" w:eastAsia="新細明體" w:hAnsi="Consolas" w:cs="新細明體"/>
+          <w:color w:val="D4D4D4"/>
+          <w:kern w:val="0"/>
+          <w:sz w:val="21"/>
+          <w:szCs w:val="21"/>
+        </w:rPr>
+        <w:t>val</w:t>
+      </w:r>
+      <w:proofErr w:type="spellEnd"/>
+      <w:r>
+        <w:rPr>
+          <w:rFonts w:ascii="Consolas" w:eastAsia="新細明體" w:hAnsi="Consolas" w:cs="新細明體"/>
+          <w:color w:val="D4D4D4"/>
+          <w:kern w:val="0"/>
+          <w:sz w:val="21"/>
+          <w:szCs w:val="21"/>
+        </w:rPr>
+        <w:t>)</w:t>
+      </w:r>
+    </w:p>
+    <w:p>
+      <w:pPr>
+        <w:widowControl/>
+        <w:shd w:val="clear" w:color="auto" w:fill="1E1E1E"/>
+        <w:spacing w:line="285" w:lineRule="atLeast"/>
+        <w:rPr>
+          <w:rFonts w:ascii="Consolas" w:eastAsia="新細明體" w:hAnsi="Consolas" w:cs="新細明體"/>
+          <w:color w:val="D4D4D4"/>
+          <w:kern w:val="0"/>
+          <w:sz w:val="21"/>
+          <w:szCs w:val="21"/>
+        </w:rPr>
+      </w:pPr>
+      <w:r>
+        <w:rPr>
+          <w:rFonts w:ascii="Consolas" w:eastAsia="新細明體" w:hAnsi="Consolas" w:cs="新細明體"/>
+          <w:color w:val="D4D4D4"/>
+          <w:kern w:val="0"/>
+          <w:sz w:val="21"/>
+          <w:szCs w:val="21"/>
+        </w:rPr>
+        <w:t xml:space="preserve">        </w:t>
+      </w:r>
+      <w:proofErr w:type="spellStart"/>
+      <w:r>
+        <w:rPr>
+          <w:rFonts w:ascii="Consolas" w:eastAsia="新細明體" w:hAnsi="Consolas" w:cs="新細明體"/>
+          <w:color w:val="DCDCAA"/>
+          <w:kern w:val="0"/>
+          <w:sz w:val="21"/>
+          <w:szCs w:val="21"/>
+        </w:rPr>
+        <w:t>HAL_GPIO_WritePin</w:t>
+      </w:r>
+      <w:proofErr w:type="spellEnd"/>
+      <w:r>
+        <w:rPr>
+          <w:rFonts w:ascii="Consolas" w:eastAsia="新細明體" w:hAnsi="Consolas" w:cs="新細明體"/>
+          <w:color w:val="D4D4D4"/>
+          <w:kern w:val="0"/>
+          <w:sz w:val="21"/>
+          <w:szCs w:val="21"/>
+        </w:rPr>
+        <w:t>((</w:t>
+      </w:r>
+      <w:proofErr w:type="spellStart"/>
+      <w:r>
+        <w:rPr>
+          <w:rFonts w:ascii="Consolas" w:eastAsia="新細明體" w:hAnsi="Consolas" w:cs="新細明體"/>
+          <w:color w:val="D4D4D4"/>
+          <w:kern w:val="0"/>
+          <w:sz w:val="21"/>
+          <w:szCs w:val="21"/>
+        </w:rPr>
+        <w:t>GPIO_TypeDef</w:t>
+      </w:r>
+      <w:proofErr w:type="spellEnd"/>
+      <w:proofErr w:type="gramStart"/>
+      <w:r>
+        <w:rPr>
+          <w:rFonts w:ascii="Consolas" w:eastAsia="新細明體" w:hAnsi="Consolas" w:cs="新細明體"/>
+          <w:color w:val="D4D4D4"/>
+          <w:kern w:val="0"/>
+          <w:sz w:val="21"/>
+          <w:szCs w:val="21"/>
+        </w:rPr>
+        <w:t>*)</w:t>
+      </w:r>
+      <w:proofErr w:type="spellStart"/>
+      <w:r>
+        <w:rPr>
+          <w:rFonts w:ascii="Consolas" w:eastAsia="新細明體" w:hAnsi="Consolas" w:cs="新細明體"/>
+          <w:color w:val="9CDCFE"/>
+          <w:kern w:val="0"/>
+          <w:sz w:val="21"/>
+          <w:szCs w:val="21"/>
+        </w:rPr>
+        <w:t>pin</w:t>
+      </w:r>
+      <w:proofErr w:type="gramEnd"/>
+      <w:r>
+        <w:rPr>
+          <w:rFonts w:ascii="Consolas" w:eastAsia="新細明體" w:hAnsi="Consolas" w:cs="新細明體"/>
+          <w:color w:val="D4D4D4"/>
+          <w:kern w:val="0"/>
+          <w:sz w:val="21"/>
+          <w:szCs w:val="21"/>
+        </w:rPr>
+        <w:t>.</w:t>
+      </w:r>
+      <w:r>
+        <w:rPr>
+          <w:rFonts w:ascii="Consolas" w:eastAsia="新細明體" w:hAnsi="Consolas" w:cs="新細明體"/>
+          <w:color w:val="9CDCFE"/>
+          <w:kern w:val="0"/>
+          <w:sz w:val="21"/>
+          <w:szCs w:val="21"/>
+        </w:rPr>
+        <w:t>port</w:t>
+      </w:r>
+      <w:proofErr w:type="spellEnd"/>
+      <w:r>
+        <w:rPr>
+          <w:rFonts w:ascii="Consolas" w:eastAsia="新細明體" w:hAnsi="Consolas" w:cs="新細明體"/>
+          <w:color w:val="D4D4D4"/>
+          <w:kern w:val="0"/>
+          <w:sz w:val="21"/>
+          <w:szCs w:val="21"/>
+        </w:rPr>
+        <w:t xml:space="preserve">, </w:t>
+      </w:r>
+      <w:proofErr w:type="spellStart"/>
+      <w:r>
+        <w:rPr>
+          <w:rFonts w:ascii="Consolas" w:eastAsia="新細明體" w:hAnsi="Consolas" w:cs="新細明體"/>
+          <w:color w:val="9CDCFE"/>
+          <w:kern w:val="0"/>
+          <w:sz w:val="21"/>
+          <w:szCs w:val="21"/>
+        </w:rPr>
+        <w:t>pin</w:t>
+      </w:r>
+      <w:r>
+        <w:rPr>
+          <w:rFonts w:ascii="Consolas" w:eastAsia="新細明體" w:hAnsi="Consolas" w:cs="新細明體"/>
+          <w:color w:val="D4D4D4"/>
+          <w:kern w:val="0"/>
+          <w:sz w:val="21"/>
+          <w:szCs w:val="21"/>
+        </w:rPr>
+        <w:t>.</w:t>
+      </w:r>
+      <w:r>
+        <w:rPr>
+          <w:rFonts w:ascii="Consolas" w:eastAsia="新細明體" w:hAnsi="Consolas" w:cs="新細明體"/>
+          <w:color w:val="9CDCFE"/>
+          <w:kern w:val="0"/>
+          <w:sz w:val="21"/>
+          <w:szCs w:val="21"/>
+        </w:rPr>
+        <w:t>index</w:t>
+      </w:r>
+      <w:proofErr w:type="spellEnd"/>
+      <w:r>
+        <w:rPr>
+          <w:rFonts w:ascii="Consolas" w:eastAsia="新細明體" w:hAnsi="Consolas" w:cs="新細明體"/>
+          <w:color w:val="D4D4D4"/>
+          <w:kern w:val="0"/>
+          <w:sz w:val="21"/>
+          <w:szCs w:val="21"/>
+        </w:rPr>
+        <w:t>, GPIO_PIN_SET);</w:t>
+      </w:r>
+    </w:p>
+    <w:p>
+      <w:pPr>
+        <w:widowControl/>
+        <w:shd w:val="clear" w:color="auto" w:fill="1E1E1E"/>
+        <w:spacing w:line="285" w:lineRule="atLeast"/>
+        <w:rPr>
+          <w:rFonts w:ascii="Consolas" w:eastAsia="新細明體" w:hAnsi="Consolas" w:cs="新細明體"/>
+          <w:color w:val="D4D4D4"/>
+          <w:kern w:val="0"/>
+          <w:sz w:val="21"/>
+          <w:szCs w:val="21"/>
+        </w:rPr>
+      </w:pPr>
+      <w:r>
+        <w:rPr>
+          <w:rFonts w:ascii="Consolas" w:eastAsia="新細明體" w:hAnsi="Consolas" w:cs="新細明體"/>
+          <w:color w:val="D4D4D4"/>
+          <w:kern w:val="0"/>
+          <w:sz w:val="21"/>
+          <w:szCs w:val="21"/>
+        </w:rPr>
+        <w:t xml:space="preserve">    </w:t>
+      </w:r>
+      <w:r>
+        <w:rPr>
+          <w:rFonts w:ascii="Consolas" w:eastAsia="新細明體" w:hAnsi="Consolas" w:cs="新細明體"/>
+          <w:color w:val="C586C0"/>
+          <w:kern w:val="0"/>
+          <w:sz w:val="21"/>
+          <w:szCs w:val="21"/>
+        </w:rPr>
+        <w:t>else</w:t>
+      </w:r>
+    </w:p>
+    <w:p>
+      <w:pPr>
+        <w:widowControl/>
+        <w:shd w:val="clear" w:color="auto" w:fill="1E1E1E"/>
+        <w:spacing w:line="285" w:lineRule="atLeast"/>
+        <w:rPr>
+          <w:rFonts w:ascii="Consolas" w:eastAsia="新細明體" w:hAnsi="Consolas" w:cs="新細明體"/>
+          <w:color w:val="D4D4D4"/>
+          <w:kern w:val="0"/>
+          <w:sz w:val="21"/>
+          <w:szCs w:val="21"/>
+        </w:rPr>
+      </w:pPr>
+      <w:r>
+        <w:rPr>
+          <w:rFonts w:ascii="Consolas" w:eastAsia="新細明體" w:hAnsi="Consolas" w:cs="新細明體"/>
+          <w:color w:val="D4D4D4"/>
+          <w:kern w:val="0"/>
+          <w:sz w:val="21"/>
+          <w:szCs w:val="21"/>
+        </w:rPr>
+        <w:t xml:space="preserve">        </w:t>
+      </w:r>
+      <w:proofErr w:type="spellStart"/>
+      <w:r>
+        <w:rPr>
+          <w:rFonts w:ascii="Consolas" w:eastAsia="新細明體" w:hAnsi="Consolas" w:cs="新細明體"/>
+          <w:color w:val="DCDCAA"/>
+          <w:kern w:val="0"/>
+          <w:sz w:val="21"/>
+          <w:szCs w:val="21"/>
+        </w:rPr>
+        <w:t>HAL_GPIO_WritePin</w:t>
+      </w:r>
+      <w:proofErr w:type="spellEnd"/>
+      <w:r>
+        <w:rPr>
+          <w:rFonts w:ascii="Consolas" w:eastAsia="新細明體" w:hAnsi="Consolas" w:cs="新細明體"/>
+          <w:color w:val="D4D4D4"/>
+          <w:kern w:val="0"/>
+          <w:sz w:val="21"/>
+          <w:szCs w:val="21"/>
+        </w:rPr>
+        <w:t>((</w:t>
+      </w:r>
+      <w:proofErr w:type="spellStart"/>
+      <w:r>
+        <w:rPr>
+          <w:rFonts w:ascii="Consolas" w:eastAsia="新細明體" w:hAnsi="Consolas" w:cs="新細明體"/>
+          <w:color w:val="D4D4D4"/>
+          <w:kern w:val="0"/>
+          <w:sz w:val="21"/>
+          <w:szCs w:val="21"/>
+        </w:rPr>
+        <w:t>GPIO_TypeDef</w:t>
+      </w:r>
+      <w:proofErr w:type="spellEnd"/>
+      <w:proofErr w:type="gramStart"/>
+      <w:r>
+        <w:rPr>
+          <w:rFonts w:ascii="Consolas" w:eastAsia="新細明體" w:hAnsi="Consolas" w:cs="新細明體"/>
+          <w:color w:val="D4D4D4"/>
+          <w:kern w:val="0"/>
+          <w:sz w:val="21"/>
+          <w:szCs w:val="21"/>
+        </w:rPr>
+        <w:t>*)</w:t>
+      </w:r>
+      <w:proofErr w:type="spellStart"/>
+      <w:r>
+        <w:rPr>
+          <w:rFonts w:ascii="Consolas" w:eastAsia="新細明體" w:hAnsi="Consolas" w:cs="新細明體"/>
+          <w:color w:val="9CDCFE"/>
+          <w:kern w:val="0"/>
+          <w:sz w:val="21"/>
+          <w:szCs w:val="21"/>
+        </w:rPr>
+        <w:t>pin</w:t>
+      </w:r>
+      <w:proofErr w:type="gramEnd"/>
+      <w:r>
+        <w:rPr>
+          <w:rFonts w:ascii="Consolas" w:eastAsia="新細明體" w:hAnsi="Consolas" w:cs="新細明體"/>
+          <w:color w:val="D4D4D4"/>
+          <w:kern w:val="0"/>
+          <w:sz w:val="21"/>
+          <w:szCs w:val="21"/>
+        </w:rPr>
+        <w:t>.</w:t>
+      </w:r>
+      <w:r>
+        <w:rPr>
+          <w:rFonts w:ascii="Consolas" w:eastAsia="新細明體" w:hAnsi="Consolas" w:cs="新細明體"/>
+          <w:color w:val="9CDCFE"/>
+          <w:kern w:val="0"/>
+          <w:sz w:val="21"/>
+          <w:szCs w:val="21"/>
+        </w:rPr>
+        <w:t>port</w:t>
+      </w:r>
+      <w:proofErr w:type="spellEnd"/>
+      <w:r>
+        <w:rPr>
+          <w:rFonts w:ascii="Consolas" w:eastAsia="新細明體" w:hAnsi="Consolas" w:cs="新細明體"/>
+          <w:color w:val="D4D4D4"/>
+          <w:kern w:val="0"/>
+          <w:sz w:val="21"/>
+          <w:szCs w:val="21"/>
+        </w:rPr>
+        <w:t xml:space="preserve">, </w:t>
+      </w:r>
+      <w:proofErr w:type="spellStart"/>
+      <w:r>
+        <w:rPr>
+          <w:rFonts w:ascii="Consolas" w:eastAsia="新細明體" w:hAnsi="Consolas" w:cs="新細明體"/>
+          <w:color w:val="9CDCFE"/>
+          <w:kern w:val="0"/>
+          <w:sz w:val="21"/>
+          <w:szCs w:val="21"/>
+        </w:rPr>
+        <w:t>pin</w:t>
+      </w:r>
+      <w:r>
+        <w:rPr>
+          <w:rFonts w:ascii="Consolas" w:eastAsia="新細明體" w:hAnsi="Consolas" w:cs="新細明體"/>
+          <w:color w:val="D4D4D4"/>
+          <w:kern w:val="0"/>
+          <w:sz w:val="21"/>
+          <w:szCs w:val="21"/>
+        </w:rPr>
+        <w:t>.</w:t>
+      </w:r>
+      <w:r>
+        <w:rPr>
+          <w:rFonts w:ascii="Consolas" w:eastAsia="新細明體" w:hAnsi="Consolas" w:cs="新細明體"/>
+          <w:color w:val="9CDCFE"/>
+          <w:kern w:val="0"/>
+          <w:sz w:val="21"/>
+          <w:szCs w:val="21"/>
+        </w:rPr>
+        <w:t>index</w:t>
+      </w:r>
+      <w:proofErr w:type="spellEnd"/>
+      <w:r>
+        <w:rPr>
+          <w:rFonts w:ascii="Consolas" w:eastAsia="新細明體" w:hAnsi="Consolas" w:cs="新細明體"/>
+          <w:color w:val="D4D4D4"/>
+          <w:kern w:val="0"/>
+          <w:sz w:val="21"/>
+          <w:szCs w:val="21"/>
+        </w:rPr>
+        <w:t>, GPIO_PIN_RESET);</w:t>
+      </w:r>
+    </w:p>
+    <w:p>
+      <w:pPr>
+        <w:widowControl/>
+        <w:shd w:val="clear" w:color="auto" w:fill="1E1E1E"/>
+        <w:spacing w:line="285" w:lineRule="atLeast"/>
+        <w:rPr>
+          <w:rFonts w:ascii="Consolas" w:eastAsia="新細明體" w:hAnsi="Consolas" w:cs="新細明體"/>
+          <w:color w:val="D4D4D4"/>
+          <w:kern w:val="0"/>
+          <w:sz w:val="21"/>
+          <w:szCs w:val="21"/>
+        </w:rPr>
+      </w:pPr>
+      <w:r>
+        <w:rPr>
+          <w:rFonts w:ascii="Consolas" w:eastAsia="新細明體" w:hAnsi="Consolas" w:cs="新細明體"/>
+          <w:color w:val="C586C0"/>
+          <w:kern w:val="0"/>
+          <w:sz w:val="21"/>
+          <w:szCs w:val="21"/>
+        </w:rPr>
+        <w:t>#</w:t>
+      </w:r>
+      <w:proofErr w:type="gramStart"/>
+      <w:r>
+        <w:rPr>
+          <w:rFonts w:ascii="Consolas" w:eastAsia="新細明體" w:hAnsi="Consolas" w:cs="新細明體"/>
+          <w:color w:val="C586C0"/>
+          <w:kern w:val="0"/>
+          <w:sz w:val="21"/>
+          <w:szCs w:val="21"/>
+        </w:rPr>
+        <w:t>endif</w:t>
+      </w:r>
+      <w:proofErr w:type="gramEnd"/>
+    </w:p>
+    <w:p>
+      <w:pPr>
+        <w:widowControl/>
+        <w:shd w:val="clear" w:color="auto" w:fill="1E1E1E"/>
+        <w:spacing w:line="285" w:lineRule="atLeast"/>
+        <w:rPr>
+          <w:rFonts w:ascii="Consolas" w:eastAsia="新細明體" w:hAnsi="Consolas" w:cs="新細明體"/>
+          <w:color w:val="D4D4D4"/>
+          <w:kern w:val="0"/>
+          <w:sz w:val="21"/>
+          <w:szCs w:val="21"/>
+        </w:rPr>
+      </w:pPr>
+    </w:p>
+    <w:p>
+      <w:pPr>
+        <w:widowControl/>
+        <w:shd w:val="clear" w:color="auto" w:fill="1E1E1E"/>
+        <w:spacing w:line="285" w:lineRule="atLeast"/>
+        <w:rPr>
+          <w:rFonts w:ascii="Consolas" w:eastAsia="新細明體" w:hAnsi="Consolas" w:cs="新細明體"/>
+          <w:color w:val="D4D4D4"/>
+          <w:kern w:val="0"/>
+          <w:sz w:val="21"/>
+          <w:szCs w:val="21"/>
+        </w:rPr>
+      </w:pPr>
+      <w:r>
+        <w:rPr>
+          <w:rFonts w:ascii="Consolas" w:eastAsia="新細明體" w:hAnsi="Consolas" w:cs="新細明體"/>
+          <w:color w:val="D4D4D4"/>
+          <w:kern w:val="0"/>
+          <w:sz w:val="21"/>
+          <w:szCs w:val="21"/>
+        </w:rPr>
+        <w:t xml:space="preserve">    </w:t>
+      </w:r>
+      <w:r>
+        <w:rPr>
+          <w:rFonts w:ascii="Consolas" w:eastAsia="新細明體" w:hAnsi="Consolas" w:cs="新細明體"/>
+          <w:color w:val="C586C0"/>
+          <w:kern w:val="0"/>
+          <w:sz w:val="21"/>
+          <w:szCs w:val="21"/>
+        </w:rPr>
+        <w:t>return</w:t>
+      </w:r>
+      <w:r>
+        <w:rPr>
+          <w:rFonts w:ascii="Consolas" w:eastAsia="新細明體" w:hAnsi="Consolas" w:cs="新細明體"/>
+          <w:color w:val="D4D4D4"/>
+          <w:kern w:val="0"/>
+          <w:sz w:val="21"/>
+          <w:szCs w:val="21"/>
+        </w:rPr>
+        <w:t xml:space="preserve"> </w:t>
+      </w:r>
+      <w:proofErr w:type="gramStart"/>
+      <w:r>
+        <w:rPr>
+          <w:rFonts w:ascii="Consolas" w:eastAsia="新細明體" w:hAnsi="Consolas" w:cs="新細明體"/>
+          <w:color w:val="9CDCFE"/>
+          <w:kern w:val="0"/>
+          <w:sz w:val="21"/>
+          <w:szCs w:val="21"/>
+        </w:rPr>
+        <w:t>result</w:t>
+      </w:r>
+      <w:r>
+        <w:rPr>
+          <w:rFonts w:ascii="Consolas" w:eastAsia="新細明體" w:hAnsi="Consolas" w:cs="新細明體"/>
+          <w:color w:val="D4D4D4"/>
+          <w:kern w:val="0"/>
+          <w:sz w:val="21"/>
+          <w:szCs w:val="21"/>
+        </w:rPr>
+        <w:t>;</w:t>
+      </w:r>
+      <w:proofErr w:type="gramEnd"/>
+    </w:p>
+    <w:p>
+      <w:pPr>
+        <w:widowControl/>
+        <w:shd w:val="clear" w:color="auto" w:fill="1E1E1E"/>
+        <w:spacing w:line="285" w:lineRule="atLeast"/>
+        <w:rPr>
+          <w:rFonts w:ascii="Consolas" w:eastAsia="新細明體" w:hAnsi="Consolas" w:cs="新細明體"/>
+          <w:color w:val="D4D4D4"/>
+          <w:kern w:val="0"/>
+          <w:sz w:val="21"/>
+          <w:szCs w:val="21"/>
+        </w:rPr>
+      </w:pPr>
+      <w:r>
+        <w:rPr>
+          <w:rFonts w:ascii="Consolas" w:eastAsia="新細明體" w:hAnsi="Consolas" w:cs="新細明體"/>
+          <w:color w:val="D4D4D4"/>
+          <w:kern w:val="0"/>
+          <w:sz w:val="21"/>
+          <w:szCs w:val="21"/>
+        </w:rPr>
+        <w:t>}</w:t>
+      </w:r>
+    </w:p>
+    <w:p>
+      <w:pPr>
+        <w:widowControl/>
+        <w:shd w:val="clear" w:color="auto" w:fill="1E1E1E"/>
+        <w:spacing w:line="285" w:lineRule="atLeast"/>
+        <w:rPr>
+          <w:rFonts w:ascii="Consolas" w:eastAsia="新細明體" w:hAnsi="Consolas" w:cs="新細明體"/>
+          <w:color w:val="D4D4D4"/>
+          <w:kern w:val="0"/>
+          <w:sz w:val="21"/>
+          <w:szCs w:val="21"/>
+        </w:rPr>
+      </w:pPr>
+    </w:p>
+    <w:p>
+      <w:pPr>
+        <w:widowControl/>
+        <w:shd w:val="clear" w:color="auto" w:fill="1E1E1E"/>
+        <w:spacing w:line="285" w:lineRule="atLeast"/>
+        <w:rPr>
+          <w:rFonts w:ascii="Consolas" w:eastAsia="新細明體" w:hAnsi="Consolas" w:cs="新細明體"/>
+          <w:color w:val="D4D4D4"/>
+          <w:kern w:val="0"/>
+          <w:sz w:val="21"/>
+          <w:szCs w:val="21"/>
+        </w:rPr>
+      </w:pPr>
+      <w:proofErr w:type="spellStart"/>
+      <w:r>
+        <w:rPr>
+          <w:rFonts w:ascii="Consolas" w:eastAsia="新細明體" w:hAnsi="Consolas" w:cs="新細明體"/>
+          <w:color w:val="4EC9B0"/>
+          <w:kern w:val="0"/>
+          <w:sz w:val="21"/>
+          <w:szCs w:val="21"/>
+        </w:rPr>
+        <w:t>vatek_result</w:t>
+      </w:r>
+      <w:proofErr w:type="spellEnd"/>
+      <w:r>
+        <w:rPr>
+          <w:rFonts w:ascii="Consolas" w:eastAsia="新細明體" w:hAnsi="Consolas" w:cs="新細明體"/>
+          <w:color w:val="D4D4D4"/>
+          <w:kern w:val="0"/>
+          <w:sz w:val="21"/>
+          <w:szCs w:val="21"/>
+        </w:rPr>
+        <w:t xml:space="preserve"> </w:t>
+      </w:r>
+      <w:proofErr w:type="spellStart"/>
+      <w:r>
+        <w:rPr>
+          <w:rFonts w:ascii="Consolas" w:eastAsia="新細明體" w:hAnsi="Consolas" w:cs="新細明體"/>
+          <w:color w:val="DCDCAA"/>
+          <w:kern w:val="0"/>
+          <w:sz w:val="21"/>
+          <w:szCs w:val="21"/>
+        </w:rPr>
+        <w:t>vatek_porting_gpio_</w:t>
+      </w:r>
+      <w:proofErr w:type="gramStart"/>
+      <w:r>
+        <w:rPr>
+          <w:rFonts w:ascii="Consolas" w:eastAsia="新細明體" w:hAnsi="Consolas" w:cs="新細明體"/>
+          <w:color w:val="DCDCAA"/>
+          <w:kern w:val="0"/>
+          <w:sz w:val="21"/>
+          <w:szCs w:val="21"/>
+        </w:rPr>
+        <w:t>read</w:t>
+      </w:r>
+      <w:proofErr w:type="spellEnd"/>
+      <w:r>
+        <w:rPr>
+          <w:rFonts w:ascii="Consolas" w:eastAsia="新細明體" w:hAnsi="Consolas" w:cs="新細明體"/>
+          <w:color w:val="D4D4D4"/>
+          <w:kern w:val="0"/>
+          <w:sz w:val="21"/>
+          <w:szCs w:val="21"/>
+        </w:rPr>
+        <w:t>(</w:t>
+      </w:r>
+      <w:proofErr w:type="spellStart"/>
+      <w:proofErr w:type="gramEnd"/>
+      <w:r>
+        <w:rPr>
+          <w:rFonts w:ascii="Consolas" w:eastAsia="新細明體" w:hAnsi="Consolas" w:cs="新細明體"/>
+          <w:color w:val="4EC9B0"/>
+          <w:kern w:val="0"/>
+          <w:sz w:val="21"/>
+          <w:szCs w:val="21"/>
+        </w:rPr>
+        <w:t>gpio_pin</w:t>
+      </w:r>
+      <w:proofErr w:type="spellEnd"/>
+      <w:r>
+        <w:rPr>
+          <w:rFonts w:ascii="Consolas" w:eastAsia="新細明體" w:hAnsi="Consolas" w:cs="新細明體"/>
+          <w:color w:val="D4D4D4"/>
+          <w:kern w:val="0"/>
+          <w:sz w:val="21"/>
+          <w:szCs w:val="21"/>
+        </w:rPr>
+        <w:t xml:space="preserve"> </w:t>
+      </w:r>
+      <w:r>
+        <w:rPr>
+          <w:rFonts w:ascii="Consolas" w:eastAsia="新細明體" w:hAnsi="Consolas" w:cs="新細明體"/>
+          <w:color w:val="9CDCFE"/>
+          <w:kern w:val="0"/>
+          <w:sz w:val="21"/>
+          <w:szCs w:val="21"/>
+        </w:rPr>
+        <w:t>pin</w:t>
+      </w:r>
+      <w:r>
+        <w:rPr>
+          <w:rFonts w:ascii="Consolas" w:eastAsia="新細明體" w:hAnsi="Consolas" w:cs="新細明體"/>
+          <w:color w:val="D4D4D4"/>
+          <w:kern w:val="0"/>
+          <w:sz w:val="21"/>
+          <w:szCs w:val="21"/>
+        </w:rPr>
+        <w:t xml:space="preserve">, </w:t>
+      </w:r>
+      <w:r>
+        <w:rPr>
+          <w:rFonts w:ascii="Consolas" w:eastAsia="新細明體" w:hAnsi="Consolas" w:cs="新細明體"/>
+          <w:color w:val="4EC9B0"/>
+          <w:kern w:val="0"/>
+          <w:sz w:val="21"/>
+          <w:szCs w:val="21"/>
+        </w:rPr>
+        <w:t>uint8_t</w:t>
+      </w:r>
+      <w:r>
+        <w:rPr>
+          <w:rFonts w:ascii="Consolas" w:eastAsia="新細明體" w:hAnsi="Consolas" w:cs="新細明體"/>
+          <w:color w:val="D4D4D4"/>
+          <w:kern w:val="0"/>
+          <w:sz w:val="21"/>
+          <w:szCs w:val="21"/>
+        </w:rPr>
+        <w:t xml:space="preserve"> *</w:t>
+      </w:r>
+      <w:proofErr w:type="spellStart"/>
+      <w:r>
+        <w:rPr>
+          <w:rFonts w:ascii="Consolas" w:eastAsia="新細明體" w:hAnsi="Consolas" w:cs="新細明體"/>
+          <w:color w:val="9CDCFE"/>
+          <w:kern w:val="0"/>
+          <w:sz w:val="21"/>
+          <w:szCs w:val="21"/>
+        </w:rPr>
+        <w:t>val</w:t>
+      </w:r>
+      <w:proofErr w:type="spellEnd"/>
+      <w:r>
+        <w:rPr>
+          <w:rFonts w:ascii="Consolas" w:eastAsia="新細明體" w:hAnsi="Consolas" w:cs="新細明體"/>
+          <w:color w:val="D4D4D4"/>
+          <w:kern w:val="0"/>
+          <w:sz w:val="21"/>
+          <w:szCs w:val="21"/>
+        </w:rPr>
+        <w:t>)</w:t>
+      </w:r>
+    </w:p>
+    <w:p>
+      <w:pPr>
+        <w:widowControl/>
+        <w:shd w:val="clear" w:color="auto" w:fill="1E1E1E"/>
+        <w:spacing w:line="285" w:lineRule="atLeast"/>
+        <w:rPr>
+          <w:rFonts w:ascii="Consolas" w:eastAsia="新細明體" w:hAnsi="Consolas" w:cs="新細明體"/>
+          <w:color w:val="D4D4D4"/>
+          <w:kern w:val="0"/>
+          <w:sz w:val="21"/>
+          <w:szCs w:val="21"/>
+        </w:rPr>
+      </w:pPr>
+      <w:r>
+        <w:rPr>
+          <w:rFonts w:ascii="Consolas" w:eastAsia="新細明體" w:hAnsi="Consolas" w:cs="新細明體"/>
+          <w:color w:val="D4D4D4"/>
+          <w:kern w:val="0"/>
+          <w:sz w:val="21"/>
+          <w:szCs w:val="21"/>
+        </w:rPr>
+        <w:t>{</w:t>
+      </w:r>
+    </w:p>
+    <w:p>
+      <w:pPr>
+        <w:widowControl/>
+        <w:shd w:val="clear" w:color="auto" w:fill="1E1E1E"/>
+        <w:spacing w:line="285" w:lineRule="atLeast"/>
+        <w:rPr>
+          <w:rFonts w:ascii="Consolas" w:eastAsia="新細明體" w:hAnsi="Consolas" w:cs="新細明體"/>
+          <w:color w:val="D4D4D4"/>
+          <w:kern w:val="0"/>
+          <w:sz w:val="21"/>
+          <w:szCs w:val="21"/>
+        </w:rPr>
+      </w:pPr>
+      <w:r>
+        <w:rPr>
+          <w:rFonts w:ascii="Consolas" w:eastAsia="新細明體" w:hAnsi="Consolas" w:cs="新細明體"/>
+          <w:color w:val="D4D4D4"/>
+          <w:kern w:val="0"/>
+          <w:sz w:val="21"/>
+          <w:szCs w:val="21"/>
+        </w:rPr>
+        <w:t xml:space="preserve">    </w:t>
+      </w:r>
+      <w:proofErr w:type="spellStart"/>
+      <w:r>
+        <w:rPr>
+          <w:rFonts w:ascii="Consolas" w:eastAsia="新細明體" w:hAnsi="Consolas" w:cs="新細明體"/>
+          <w:color w:val="4EC9B0"/>
+          <w:kern w:val="0"/>
+          <w:sz w:val="21"/>
+          <w:szCs w:val="21"/>
+        </w:rPr>
+        <w:t>vatek_result</w:t>
+      </w:r>
+      <w:proofErr w:type="spellEnd"/>
+      <w:r>
+        <w:rPr>
+          <w:rFonts w:ascii="Consolas" w:eastAsia="新細明體" w:hAnsi="Consolas" w:cs="新細明體"/>
+          <w:color w:val="D4D4D4"/>
+          <w:kern w:val="0"/>
+          <w:sz w:val="21"/>
+          <w:szCs w:val="21"/>
+        </w:rPr>
+        <w:t xml:space="preserve"> </w:t>
+      </w:r>
+      <w:r>
+        <w:rPr>
+          <w:rFonts w:ascii="Consolas" w:eastAsia="新細明體" w:hAnsi="Consolas" w:cs="新細明體"/>
+          <w:color w:val="9CDCFE"/>
+          <w:kern w:val="0"/>
+          <w:sz w:val="21"/>
+          <w:szCs w:val="21"/>
+        </w:rPr>
+        <w:t>result</w:t>
+      </w:r>
+      <w:r>
+        <w:rPr>
+          <w:rFonts w:ascii="Consolas" w:eastAsia="新細明體" w:hAnsi="Consolas" w:cs="新細明體"/>
+          <w:color w:val="D4D4D4"/>
+          <w:kern w:val="0"/>
+          <w:sz w:val="21"/>
+          <w:szCs w:val="21"/>
+        </w:rPr>
+        <w:t xml:space="preserve"> = </w:t>
+      </w:r>
+      <w:proofErr w:type="spellStart"/>
+      <w:r>
+        <w:rPr>
+          <w:rFonts w:ascii="Consolas" w:eastAsia="新細明體" w:hAnsi="Consolas" w:cs="新細明體"/>
+          <w:color w:val="4FC1FF"/>
+          <w:kern w:val="0"/>
+          <w:sz w:val="21"/>
+          <w:szCs w:val="21"/>
+        </w:rPr>
+        <w:t>vatek_result_</w:t>
+      </w:r>
+      <w:proofErr w:type="gramStart"/>
+      <w:r>
+        <w:rPr>
+          <w:rFonts w:ascii="Consolas" w:eastAsia="新細明體" w:hAnsi="Consolas" w:cs="新細明體"/>
+          <w:color w:val="4FC1FF"/>
+          <w:kern w:val="0"/>
+          <w:sz w:val="21"/>
+          <w:szCs w:val="21"/>
+        </w:rPr>
+        <w:t>success</w:t>
+      </w:r>
+      <w:proofErr w:type="spellEnd"/>
+      <w:r>
+        <w:rPr>
+          <w:rFonts w:ascii="Consolas" w:eastAsia="新細明體" w:hAnsi="Consolas" w:cs="新細明體"/>
+          <w:color w:val="D4D4D4"/>
+          <w:kern w:val="0"/>
+          <w:sz w:val="21"/>
+          <w:szCs w:val="21"/>
+        </w:rPr>
+        <w:t>;</w:t>
+      </w:r>
+      <w:proofErr w:type="gramEnd"/>
+    </w:p>
+    <w:p>
+      <w:pPr>
+        <w:widowControl/>
+        <w:shd w:val="clear" w:color="auto" w:fill="1E1E1E"/>
+        <w:spacing w:line="285" w:lineRule="atLeast"/>
+        <w:rPr>
+          <w:rFonts w:ascii="Consolas" w:eastAsia="新細明體" w:hAnsi="Consolas" w:cs="新細明體"/>
+          <w:color w:val="D4D4D4"/>
+          <w:kern w:val="0"/>
+          <w:sz w:val="21"/>
+          <w:szCs w:val="21"/>
+        </w:rPr>
+      </w:pPr>
+      <w:r>
+        <w:rPr>
+          <w:rFonts w:ascii="Consolas" w:eastAsia="新細明體" w:hAnsi="Consolas" w:cs="新細明體"/>
+          <w:noProof/>
+          <w:color w:val="D4D4D4"/>
+          <w:kern w:val="0"/>
+          <w:sz w:val="21"/>
+          <w:szCs w:val="21"/>
+        </w:rPr>
+        <mc:AlternateContent>
+          <mc:Choice Requires="wps">
+            <w:drawing>
+              <wp:anchor distT="0" distB="0" distL="114300" distR="114300" simplePos="0" relativeHeight="251661312" behindDoc="0" locked="0" layoutInCell="1" allowOverlap="1" wp14:anchorId="0F5B5AFF" wp14:editId="065705FC">
+                <wp:simplePos x="0" y="0"/>
+                <wp:positionH relativeFrom="column">
+                  <wp:posOffset>-163902</wp:posOffset>
+                </wp:positionH>
+                <wp:positionV relativeFrom="paragraph">
+                  <wp:posOffset>63500</wp:posOffset>
+                </wp:positionV>
+                <wp:extent cx="5641340" cy="1010860"/>
+                <wp:effectExtent l="19050" t="19050" r="35560" b="37465"/>
+                <wp:wrapNone/>
+                <wp:docPr id="2" name="矩形 2"/>
+                <wp:cNvGraphicFramePr/>
+                <a:graphic xmlns:a="http://schemas.openxmlformats.org/drawingml/2006/main">
+                  <a:graphicData uri="http://schemas.microsoft.com/office/word/2010/wordprocessingShape">
+                    <wps:wsp>
+                      <wps:cNvSpPr/>
+                      <wps:spPr>
+                        <a:xfrm>
+                          <a:off x="0" y="0"/>
+                          <a:ext cx="5641340" cy="1010860"/>
+                        </a:xfrm>
+                        <a:prstGeom prst="rect">
+                          <a:avLst/>
+                        </a:prstGeom>
+                        <a:noFill/>
+                        <a:ln w="57150">
+                          <a:solidFill>
+                            <a:srgbClr val="FF0000"/>
+                          </a:solidFill>
+                        </a:ln>
+                      </wps:spPr>
+                      <wps:style>
+                        <a:lnRef idx="2">
+                          <a:schemeClr val="accent1">
+                            <a:shade val="50000"/>
+                          </a:schemeClr>
+                        </a:lnRef>
+                        <a:fillRef idx="1">
+                          <a:schemeClr val="accent1"/>
+                        </a:fillRef>
+                        <a:effectRef idx="0">
+                          <a:schemeClr val="accent1"/>
+                        </a:effectRef>
+                        <a:fontRef idx="minor">
+                          <a:schemeClr val="lt1"/>
+                        </a:fontRef>
+                      </wps:style>
+                      <wps:bodyPr rot="0" spcFirstLastPara="0" vertOverflow="overflow" horzOverflow="overflow" vert="horz" wrap="square" lIns="91440" tIns="45720" rIns="91440" bIns="45720" numCol="1" spcCol="0" rtlCol="0" fromWordArt="0" anchor="ctr" anchorCtr="0" forceAA="0" compatLnSpc="1">
+                        <a:prstTxWarp prst="textNoShape">
+                          <a:avLst/>
+                        </a:prstTxWarp>
+                        <a:noAutofit/>
+                      </wps:bodyPr>
+                    </wps:wsp>
+                  </a:graphicData>
+                </a:graphic>
+                <wp14:sizeRelV relativeFrom="margin">
+                  <wp14:pctHeight>0</wp14:pctHeight>
+                </wp14:sizeRelV>
+              </wp:anchor>
+            </w:drawing>
+          </mc:Choice>
+          <mc:Fallback>
+            <w:pict>
+              <v:rect w14:anchorId="457411E8" id="矩形 2" o:spid="_x0000_s1026" style="position:absolute;margin-left:-12.9pt;margin-top:5pt;width:444.2pt;height:79.6pt;z-index:251661312;visibility:visible;mso-wrap-style:square;mso-height-percent:0;mso-wrap-distance-left:9pt;mso-wrap-distance-top:0;mso-wrap-distance-right:9pt;mso-wrap-distance-bottom:0;mso-position-horizontal:absolute;mso-position-horizontal-relative:text;mso-position-vertical:absolute;mso-position-vertical-relative:text;mso-height-percent:0;mso-height-relative:margin;v-text-anchor:middle" o:gfxdata="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" filled="f" strokecolor="red" strokeweight="4.5pt"/>
+            </w:pict>
+          </mc:Fallback>
+        </mc:AlternateContent>
+      </w:r>
+      <w:r>
+        <w:rPr>
+          <w:rFonts w:ascii="Consolas" w:eastAsia="新細明體" w:hAnsi="Consolas" w:cs="新細明體"/>
+          <w:color w:val="D4D4D4"/>
+          <w:kern w:val="0"/>
+          <w:sz w:val="21"/>
+          <w:szCs w:val="21"/>
+        </w:rPr>
+        <w:t xml:space="preserve">    </w:t>
+      </w:r>
+    </w:p>
+    <w:p>
+      <w:pPr>
+        <w:widowControl/>
+        <w:shd w:val="clear" w:color="auto" w:fill="1E1E1E"/>
+        <w:spacing w:line="285" w:lineRule="atLeast"/>
+        <w:rPr>
+          <w:rFonts w:ascii="Consolas" w:eastAsia="新細明體" w:hAnsi="Consolas" w:cs="新細明體"/>
+          <w:color w:val="D4D4D4"/>
+          <w:kern w:val="0"/>
+          <w:sz w:val="21"/>
+          <w:szCs w:val="21"/>
+        </w:rPr>
+      </w:pPr>
+      <w:r>
+        <w:rPr>
+          <w:rFonts w:ascii="Consolas" w:eastAsia="新細明體" w:hAnsi="Consolas" w:cs="新細明體"/>
+          <w:color w:val="C586C0"/>
+          <w:kern w:val="0"/>
+          <w:sz w:val="21"/>
+          <w:szCs w:val="21"/>
+        </w:rPr>
+        <w:t>#if</w:t>
+      </w:r>
+      <w:r>
+        <w:rPr>
+          <w:rFonts w:ascii="Consolas" w:eastAsia="新細明體" w:hAnsi="Consolas" w:cs="新細明體"/>
+          <w:color w:val="569CD6"/>
+          <w:kern w:val="0"/>
+          <w:sz w:val="21"/>
+          <w:szCs w:val="21"/>
+        </w:rPr>
+        <w:t xml:space="preserve"> </w:t>
+      </w:r>
+      <w:proofErr w:type="gramStart"/>
+      <w:r>
+        <w:rPr>
+          <w:rFonts w:ascii="Consolas" w:eastAsia="新細明體" w:hAnsi="Consolas" w:cs="新細明體"/>
+          <w:color w:val="C586C0"/>
+          <w:kern w:val="0"/>
+          <w:sz w:val="21"/>
+          <w:szCs w:val="21"/>
+        </w:rPr>
+        <w:t>defined</w:t>
+      </w:r>
+      <w:r>
+        <w:rPr>
+          <w:rFonts w:ascii="Consolas" w:eastAsia="新細明體" w:hAnsi="Consolas" w:cs="新細明體"/>
+          <w:color w:val="569CD6"/>
+          <w:kern w:val="0"/>
+          <w:sz w:val="21"/>
+          <w:szCs w:val="21"/>
+        </w:rPr>
+        <w:t>(</w:t>
+      </w:r>
+      <w:proofErr w:type="gramEnd"/>
+      <w:r>
+        <w:rPr>
+          <w:rFonts w:ascii="Consolas" w:eastAsia="新細明體" w:hAnsi="Consolas" w:cs="新細明體"/>
+          <w:color w:val="569CD6"/>
+          <w:kern w:val="0"/>
+          <w:sz w:val="21"/>
+          <w:szCs w:val="21"/>
+        </w:rPr>
+        <w:t xml:space="preserve">STM32F407xx) </w:t>
+      </w:r>
+      <w:r>
+        <w:rPr>
+          <w:rFonts w:ascii="Consolas" w:eastAsia="新細明體" w:hAnsi="Consolas" w:cs="新細明體"/>
+          <w:color w:val="D4D4D4"/>
+          <w:kern w:val="0"/>
+          <w:sz w:val="21"/>
+          <w:szCs w:val="21"/>
+        </w:rPr>
+        <w:t>||</w:t>
+      </w:r>
+      <w:r>
+        <w:rPr>
+          <w:rFonts w:ascii="Consolas" w:eastAsia="新細明體" w:hAnsi="Consolas" w:cs="新細明體"/>
+          <w:color w:val="569CD6"/>
+          <w:kern w:val="0"/>
+          <w:sz w:val="21"/>
+          <w:szCs w:val="21"/>
+        </w:rPr>
+        <w:t xml:space="preserve"> </w:t>
+      </w:r>
+      <w:r>
+        <w:rPr>
+          <w:rFonts w:ascii="Consolas" w:eastAsia="新細明體" w:hAnsi="Consolas" w:cs="新細明體"/>
+          <w:color w:val="C586C0"/>
+          <w:kern w:val="0"/>
+          <w:sz w:val="21"/>
+          <w:szCs w:val="21"/>
+        </w:rPr>
+        <w:t>defined</w:t>
+      </w:r>
+      <w:r>
+        <w:rPr>
+          <w:rFonts w:ascii="Consolas" w:eastAsia="新細明體" w:hAnsi="Consolas" w:cs="新細明體"/>
+          <w:color w:val="569CD6"/>
+          <w:kern w:val="0"/>
+          <w:sz w:val="21"/>
+          <w:szCs w:val="21"/>
+        </w:rPr>
+        <w:t>(STM32F401xC)</w:t>
+      </w:r>
+    </w:p>
+    <w:p>
+      <w:pPr>
+        <w:widowControl/>
+        <w:shd w:val="clear" w:color="auto" w:fill="1E1E1E"/>
+        <w:spacing w:line="285" w:lineRule="atLeast"/>
+        <w:rPr>
+          <w:rFonts w:ascii="Consolas" w:eastAsia="新細明體" w:hAnsi="Consolas" w:cs="新細明體"/>
+          <w:color w:val="D4D4D4"/>
+          <w:kern w:val="0"/>
+          <w:sz w:val="21"/>
+          <w:szCs w:val="21"/>
+        </w:rPr>
+      </w:pPr>
+      <w:r>
+        <w:rPr>
+          <w:rFonts w:ascii="Consolas" w:eastAsia="新細明體" w:hAnsi="Consolas" w:cs="新細明體"/>
+          <w:color w:val="D4D4D4"/>
+          <w:kern w:val="0"/>
+          <w:sz w:val="21"/>
+          <w:szCs w:val="21"/>
+        </w:rPr>
+        <w:t>    *</w:t>
+      </w:r>
+      <w:proofErr w:type="spellStart"/>
+      <w:r>
+        <w:rPr>
+          <w:rFonts w:ascii="Consolas" w:eastAsia="新細明體" w:hAnsi="Consolas" w:cs="新細明體"/>
+          <w:color w:val="D4D4D4"/>
+          <w:kern w:val="0"/>
+          <w:sz w:val="21"/>
+          <w:szCs w:val="21"/>
+        </w:rPr>
+        <w:t>val</w:t>
+      </w:r>
+      <w:proofErr w:type="spellEnd"/>
+      <w:r>
+        <w:rPr>
+          <w:rFonts w:ascii="Consolas" w:eastAsia="新細明體" w:hAnsi="Consolas" w:cs="新細明體"/>
+          <w:color w:val="D4D4D4"/>
+          <w:kern w:val="0"/>
+          <w:sz w:val="21"/>
+          <w:szCs w:val="21"/>
+        </w:rPr>
+        <w:t xml:space="preserve"> = </w:t>
+      </w:r>
+      <w:proofErr w:type="spellStart"/>
+      <w:r>
+        <w:rPr>
+          <w:rFonts w:ascii="Consolas" w:eastAsia="新細明體" w:hAnsi="Consolas" w:cs="新細明體"/>
+          <w:color w:val="DCDCAA"/>
+          <w:kern w:val="0"/>
+          <w:sz w:val="21"/>
+          <w:szCs w:val="21"/>
+        </w:rPr>
+        <w:t>HAL_GPIO_ReadPin</w:t>
+      </w:r>
+      <w:proofErr w:type="spellEnd"/>
+      <w:r>
+        <w:rPr>
+          <w:rFonts w:ascii="Consolas" w:eastAsia="新細明體" w:hAnsi="Consolas" w:cs="新細明體"/>
+          <w:color w:val="D4D4D4"/>
+          <w:kern w:val="0"/>
+          <w:sz w:val="21"/>
+          <w:szCs w:val="21"/>
+        </w:rPr>
+        <w:t>((</w:t>
+      </w:r>
+      <w:proofErr w:type="spellStart"/>
+      <w:r>
+        <w:rPr>
+          <w:rFonts w:ascii="Consolas" w:eastAsia="新細明體" w:hAnsi="Consolas" w:cs="新細明體"/>
+          <w:color w:val="D4D4D4"/>
+          <w:kern w:val="0"/>
+          <w:sz w:val="21"/>
+          <w:szCs w:val="21"/>
+        </w:rPr>
+        <w:t>GPIO_TypeDef</w:t>
+      </w:r>
+      <w:proofErr w:type="spellEnd"/>
+      <w:proofErr w:type="gramStart"/>
+      <w:r>
+        <w:rPr>
+          <w:rFonts w:ascii="Consolas" w:eastAsia="新細明體" w:hAnsi="Consolas" w:cs="新細明體"/>
+          <w:color w:val="D4D4D4"/>
+          <w:kern w:val="0"/>
+          <w:sz w:val="21"/>
+          <w:szCs w:val="21"/>
+        </w:rPr>
+        <w:t>*)</w:t>
+      </w:r>
+      <w:proofErr w:type="spellStart"/>
+      <w:r>
+        <w:rPr>
+          <w:rFonts w:ascii="Consolas" w:eastAsia="新細明體" w:hAnsi="Consolas" w:cs="新細明體"/>
+          <w:color w:val="9CDCFE"/>
+          <w:kern w:val="0"/>
+          <w:sz w:val="21"/>
+          <w:szCs w:val="21"/>
+        </w:rPr>
+        <w:t>pin</w:t>
+      </w:r>
+      <w:proofErr w:type="gramEnd"/>
+      <w:r>
+        <w:rPr>
+          <w:rFonts w:ascii="Consolas" w:eastAsia="新細明體" w:hAnsi="Consolas" w:cs="新細明體"/>
+          <w:color w:val="D4D4D4"/>
+          <w:kern w:val="0"/>
+          <w:sz w:val="21"/>
+          <w:szCs w:val="21"/>
+        </w:rPr>
+        <w:t>.</w:t>
+      </w:r>
+      <w:r>
+        <w:rPr>
+          <w:rFonts w:ascii="Consolas" w:eastAsia="新細明體" w:hAnsi="Consolas" w:cs="新細明體"/>
+          <w:color w:val="9CDCFE"/>
+          <w:kern w:val="0"/>
+          <w:sz w:val="21"/>
+          <w:szCs w:val="21"/>
+        </w:rPr>
+        <w:t>port</w:t>
+      </w:r>
+      <w:proofErr w:type="spellEnd"/>
+      <w:r>
+        <w:rPr>
+          <w:rFonts w:ascii="Consolas" w:eastAsia="新細明體" w:hAnsi="Consolas" w:cs="新細明體"/>
+          <w:color w:val="D4D4D4"/>
+          <w:kern w:val="0"/>
+          <w:sz w:val="21"/>
+          <w:szCs w:val="21"/>
+        </w:rPr>
+        <w:t xml:space="preserve">, </w:t>
+      </w:r>
+      <w:proofErr w:type="spellStart"/>
+      <w:r>
+        <w:rPr>
+          <w:rFonts w:ascii="Consolas" w:eastAsia="新細明體" w:hAnsi="Consolas" w:cs="新細明體"/>
+          <w:color w:val="9CDCFE"/>
+          <w:kern w:val="0"/>
+          <w:sz w:val="21"/>
+          <w:szCs w:val="21"/>
+        </w:rPr>
+        <w:t>pin</w:t>
+      </w:r>
+      <w:r>
+        <w:rPr>
+          <w:rFonts w:ascii="Consolas" w:eastAsia="新細明體" w:hAnsi="Consolas" w:cs="新細明體"/>
+          <w:color w:val="D4D4D4"/>
+          <w:kern w:val="0"/>
+          <w:sz w:val="21"/>
+          <w:szCs w:val="21"/>
+        </w:rPr>
+        <w:t>.</w:t>
+      </w:r>
+      <w:r>
+        <w:rPr>
+          <w:rFonts w:ascii="Consolas" w:eastAsia="新細明體" w:hAnsi="Consolas" w:cs="新細明體"/>
+          <w:color w:val="9CDCFE"/>
+          <w:kern w:val="0"/>
+          <w:sz w:val="21"/>
+          <w:szCs w:val="21"/>
+        </w:rPr>
+        <w:t>index</w:t>
+      </w:r>
+      <w:proofErr w:type="spellEnd"/>
+      <w:r>
+        <w:rPr>
+          <w:rFonts w:ascii="Consolas" w:eastAsia="新細明體" w:hAnsi="Consolas" w:cs="新細明體"/>
+          <w:color w:val="D4D4D4"/>
+          <w:kern w:val="0"/>
+          <w:sz w:val="21"/>
+          <w:szCs w:val="21"/>
+        </w:rPr>
+        <w:t>);</w:t>
+      </w:r>
+    </w:p>
+    <w:p>
+      <w:pPr>
+        <w:widowControl/>
+        <w:shd w:val="clear" w:color="auto" w:fill="1E1E1E"/>
+        <w:spacing w:line="285" w:lineRule="atLeast"/>
+        <w:rPr>
+          <w:rFonts w:ascii="Consolas" w:eastAsia="新細明體" w:hAnsi="Consolas" w:cs="新細明體"/>
+          <w:color w:val="D4D4D4"/>
+          <w:kern w:val="0"/>
+          <w:sz w:val="21"/>
+          <w:szCs w:val="21"/>
+        </w:rPr>
+      </w:pPr>
+      <w:r>
+        <w:rPr>
+          <w:rFonts w:ascii="Consolas" w:eastAsia="新細明體" w:hAnsi="Consolas" w:cs="新細明體"/>
+          <w:color w:val="C586C0"/>
+          <w:kern w:val="0"/>
+          <w:sz w:val="21"/>
+          <w:szCs w:val="21"/>
+        </w:rPr>
+        <w:t>#</w:t>
+      </w:r>
+      <w:proofErr w:type="gramStart"/>
+      <w:r>
+        <w:rPr>
+          <w:rFonts w:ascii="Consolas" w:eastAsia="新細明體" w:hAnsi="Consolas" w:cs="新細明體"/>
+          <w:color w:val="C586C0"/>
+          <w:kern w:val="0"/>
+          <w:sz w:val="21"/>
+          <w:szCs w:val="21"/>
+        </w:rPr>
+        <w:t>endif</w:t>
+      </w:r>
+      <w:proofErr w:type="gramEnd"/>
+    </w:p>
+    <w:p>
+      <w:pPr>
+        <w:widowControl/>
+        <w:shd w:val="clear" w:color="auto" w:fill="1E1E1E"/>
+        <w:spacing w:line="285" w:lineRule="atLeast"/>
+        <w:rPr>
+          <w:rFonts w:ascii="Consolas" w:eastAsia="新細明體" w:hAnsi="Consolas" w:cs="新細明體"/>
+          <w:color w:val="D4D4D4"/>
+          <w:kern w:val="0"/>
+          <w:sz w:val="21"/>
+          <w:szCs w:val="21"/>
+        </w:rPr>
+      </w:pPr>
+    </w:p>
+    <w:p>
+      <w:pPr>
+        <w:widowControl/>
+        <w:shd w:val="clear" w:color="auto" w:fill="1E1E1E"/>
+        <w:spacing w:line="285" w:lineRule="atLeast"/>
+        <w:rPr>
+          <w:rFonts w:ascii="Consolas" w:eastAsia="新細明體" w:hAnsi="Consolas" w:cs="新細明體"/>
+          <w:color w:val="D4D4D4"/>
+          <w:kern w:val="0"/>
+          <w:sz w:val="21"/>
+          <w:szCs w:val="21"/>
+        </w:rPr>
+      </w:pPr>
+      <w:r>
+        <w:rPr>
+          <w:rFonts w:ascii="Consolas" w:eastAsia="新細明體" w:hAnsi="Consolas" w:cs="新細明體"/>
+          <w:color w:val="D4D4D4"/>
+          <w:kern w:val="0"/>
+          <w:sz w:val="21"/>
+          <w:szCs w:val="21"/>
+        </w:rPr>
+        <w:t xml:space="preserve">    </w:t>
+      </w:r>
+      <w:r>
+        <w:rPr>
+          <w:rFonts w:ascii="Consolas" w:eastAsia="新細明體" w:hAnsi="Consolas" w:cs="新細明體"/>
+          <w:color w:val="C586C0"/>
+          <w:kern w:val="0"/>
+          <w:sz w:val="21"/>
+          <w:szCs w:val="21"/>
+        </w:rPr>
+        <w:t>return</w:t>
+      </w:r>
+      <w:r>
+        <w:rPr>
+          <w:rFonts w:ascii="Consolas" w:eastAsia="新細明體" w:hAnsi="Consolas" w:cs="新細明體"/>
+          <w:color w:val="D4D4D4"/>
+          <w:kern w:val="0"/>
+          <w:sz w:val="21"/>
+          <w:szCs w:val="21"/>
+        </w:rPr>
+        <w:t xml:space="preserve"> </w:t>
+      </w:r>
+      <w:proofErr w:type="gramStart"/>
+      <w:r>
+        <w:rPr>
+          <w:rFonts w:ascii="Consolas" w:eastAsia="新細明體" w:hAnsi="Consolas" w:cs="新細明體"/>
+          <w:color w:val="9CDCFE"/>
+          <w:kern w:val="0"/>
+          <w:sz w:val="21"/>
+          <w:szCs w:val="21"/>
+        </w:rPr>
+        <w:t>result</w:t>
+      </w:r>
+      <w:r>
+        <w:rPr>
+          <w:rFonts w:ascii="Consolas" w:eastAsia="新細明體" w:hAnsi="Consolas" w:cs="新細明體"/>
+          <w:color w:val="D4D4D4"/>
+          <w:kern w:val="0"/>
+          <w:sz w:val="21"/>
+          <w:szCs w:val="21"/>
+        </w:rPr>
+        <w:t>;</w:t>
+      </w:r>
+      <w:proofErr w:type="gramEnd"/>
+    </w:p>
+    <w:p>
+      <w:pPr>
+        <w:widowControl/>
+        <w:shd w:val="clear" w:color="auto" w:fill="1E1E1E"/>
+        <w:spacing w:line="285" w:lineRule="atLeast"/>
+        <w:rPr>
+          <w:rFonts w:ascii="Consolas" w:eastAsia="新細明體" w:hAnsi="Consolas" w:cs="新細明體"/>
+          <w:color w:val="D4D4D4"/>
+          <w:kern w:val="0"/>
+          <w:sz w:val="21"/>
+          <w:szCs w:val="21"/>
+        </w:rPr>
+      </w:pPr>
+      <w:r>
+        <w:rPr>
+          <w:rFonts w:ascii="Consolas" w:eastAsia="新細明體" w:hAnsi="Consolas" w:cs="新細明體"/>
+          <w:color w:val="D4D4D4"/>
+          <w:kern w:val="0"/>
+          <w:sz w:val="21"/>
+          <w:szCs w:val="21"/>
+        </w:rPr>
+        <w:t>}</w:t>
+      </w:r>
+    </w:p>
+    <w:p>
+      <w:pPr>
+        <w:widowControl/>
+        <w:shd w:val="clear" w:color="auto" w:fill="1E1E1E"/>
+        <w:spacing w:line="285" w:lineRule="atLeast"/>
+        <w:rPr>
+          <w:rFonts w:ascii="Consolas" w:eastAsia="新細明體" w:hAnsi="Consolas" w:cs="新細明體"/>
+          <w:color w:val="D4D4D4"/>
+          <w:kern w:val="0"/>
+          <w:sz w:val="21"/>
+          <w:szCs w:val="21"/>
+        </w:rPr>
+      </w:pPr>
+    </w:p>
+    <w:bookmarkEnd w:id="84"/>
+    <w:p>
+      <w:pPr>
+        <w:rPr>
+          <w:rFonts w:hint="eastAsia"/>
+        </w:rPr>
+      </w:pPr>
+    </w:p>
     <w:p>
       <w:pPr>
         <w:widowControl/>
@@ -17430,10 +19592,10 @@
       <w:pPr>
         <w:pStyle w:val="3"/>
       </w:pPr>
-      <w:bookmarkStart w:id="84" w:name="_Toc93493010"/>
-      <w:bookmarkStart w:id="85" w:name="_Toc93496829"/>
-      <w:bookmarkStart w:id="86" w:name="_Toc93500050"/>
-      <w:bookmarkStart w:id="87" w:name="_Toc95318347"/>
+      <w:bookmarkStart w:id="85" w:name="_Toc93493010"/>
+      <w:bookmarkStart w:id="86" w:name="_Toc93496829"/>
+      <w:bookmarkStart w:id="87" w:name="_Toc93500050"/>
+      <w:bookmarkStart w:id="88" w:name="_Toc95318347"/>
       <w:r>
         <w:rPr>
           <w:rFonts w:hint="eastAsia"/>
@@ -17462,10 +19624,10 @@
         </w:rPr>
         <w:t>環境</w:t>
       </w:r>
-      <w:bookmarkEnd w:id="84"/>
       <w:bookmarkEnd w:id="85"/>
       <w:bookmarkEnd w:id="86"/>
       <w:bookmarkEnd w:id="87"/>
+      <w:bookmarkEnd w:id="88"/>
     </w:p>
     <w:p>
       <w:pPr>
@@ -17610,6 +19772,20 @@
       <w:r>
         <w:t>Keil C</w:t>
       </w:r>
+      <w:r>
+        <w:rPr>
+          <w:rFonts w:hint="eastAsia"/>
+        </w:rPr>
+        <w:t>或</w:t>
+      </w:r>
+      <w:proofErr w:type="spellStart"/>
+      <w:r>
+        <w:rPr>
+          <w:rFonts w:hint="eastAsia"/>
+        </w:rPr>
+        <w:t>CubeIDE</w:t>
+      </w:r>
+      <w:proofErr w:type="spellEnd"/>
     </w:p>
     <w:p>
       <w:pPr>
@@ -18051,10 +20227,10 @@
       <w:pPr>
         <w:pStyle w:val="3"/>
       </w:pPr>
-      <w:bookmarkStart w:id="88" w:name="_Toc93493011"/>
-      <w:bookmarkStart w:id="89" w:name="_Toc93496830"/>
-      <w:bookmarkStart w:id="90" w:name="_Toc93500051"/>
-      <w:bookmarkStart w:id="91" w:name="_Toc95318348"/>
+      <w:bookmarkStart w:id="89" w:name="_Toc93493011"/>
+      <w:bookmarkStart w:id="90" w:name="_Toc93496830"/>
+      <w:bookmarkStart w:id="91" w:name="_Toc93500051"/>
+      <w:bookmarkStart w:id="92" w:name="_Toc95318348"/>
       <w:r>
         <w:lastRenderedPageBreak/>
         <w:t xml:space="preserve">4.3.5 </w:t>
@@ -18074,10 +20250,10 @@
         </w:rPr>
         <w:t>流程</w:t>
       </w:r>
-      <w:bookmarkEnd w:id="88"/>
       <w:bookmarkEnd w:id="89"/>
       <w:bookmarkEnd w:id="90"/>
       <w:bookmarkEnd w:id="91"/>
+      <w:bookmarkEnd w:id="92"/>
     </w:p>
     <w:p>
       <w:pPr>
@@ -18144,11 +20320,11 @@
       <w:pPr>
         <w:pStyle w:val="20"/>
       </w:pPr>
-      <w:bookmarkStart w:id="92" w:name="_Toc93493023"/>
-      <w:bookmarkStart w:id="93" w:name="_Toc93496842"/>
-      <w:bookmarkStart w:id="94" w:name="_Toc93500058"/>
-      <w:bookmarkStart w:id="95" w:name="_Toc93924702"/>
-      <w:bookmarkStart w:id="96" w:name="_Toc95318349"/>
+      <w:bookmarkStart w:id="93" w:name="_Toc93493023"/>
+      <w:bookmarkStart w:id="94" w:name="_Toc93496842"/>
+      <w:bookmarkStart w:id="95" w:name="_Toc93500058"/>
+      <w:bookmarkStart w:id="96" w:name="_Toc93924702"/>
+      <w:bookmarkStart w:id="97" w:name="_Toc95318349"/>
       <w:r>
         <w:lastRenderedPageBreak/>
         <w:t>4.</w:t>
@@ -18171,11 +20347,11 @@
         </w:rPr>
         <w:t>功能說明</w:t>
       </w:r>
-      <w:bookmarkEnd w:id="92"/>
       <w:bookmarkEnd w:id="93"/>
       <w:bookmarkEnd w:id="94"/>
       <w:bookmarkEnd w:id="95"/>
       <w:bookmarkEnd w:id="96"/>
+      <w:bookmarkEnd w:id="97"/>
     </w:p>
     <w:p>
       <w:pPr>
@@ -18271,11 +20447,11 @@
       <w:pPr>
         <w:pStyle w:val="3"/>
       </w:pPr>
-      <w:bookmarkStart w:id="97" w:name="_Toc93493024"/>
-      <w:bookmarkStart w:id="98" w:name="_Toc93496843"/>
-      <w:bookmarkStart w:id="99" w:name="_Toc93500059"/>
-      <w:bookmarkStart w:id="100" w:name="_Toc93924703"/>
-      <w:bookmarkStart w:id="101" w:name="_Toc95318350"/>
+      <w:bookmarkStart w:id="98" w:name="_Toc93493024"/>
+      <w:bookmarkStart w:id="99" w:name="_Toc93496843"/>
+      <w:bookmarkStart w:id="100" w:name="_Toc93500059"/>
+      <w:bookmarkStart w:id="101" w:name="_Toc93924703"/>
+      <w:bookmarkStart w:id="102" w:name="_Toc95318350"/>
       <w:r>
         <w:rPr>
           <w:rFonts w:hint="eastAsia"/>
@@ -18303,11 +20479,11 @@
         </w:rPr>
         <w:t>API</w:t>
       </w:r>
-      <w:bookmarkEnd w:id="97"/>
       <w:bookmarkEnd w:id="98"/>
       <w:bookmarkEnd w:id="99"/>
       <w:bookmarkEnd w:id="100"/>
       <w:bookmarkEnd w:id="101"/>
+      <w:bookmarkEnd w:id="102"/>
     </w:p>
     <w:p>
       <w:pPr>
@@ -18495,11 +20671,11 @@
       <w:pPr>
         <w:pStyle w:val="3"/>
       </w:pPr>
-      <w:bookmarkStart w:id="102" w:name="_Toc93493025"/>
-      <w:bookmarkStart w:id="103" w:name="_Toc93496844"/>
-      <w:bookmarkStart w:id="104" w:name="_Toc93500060"/>
-      <w:bookmarkStart w:id="105" w:name="_Toc93924704"/>
-      <w:bookmarkStart w:id="106" w:name="_Toc95318351"/>
+      <w:bookmarkStart w:id="103" w:name="_Toc93493025"/>
+      <w:bookmarkStart w:id="104" w:name="_Toc93496844"/>
+      <w:bookmarkStart w:id="105" w:name="_Toc93500060"/>
+      <w:bookmarkStart w:id="106" w:name="_Toc93924704"/>
+      <w:bookmarkStart w:id="107" w:name="_Toc95318351"/>
       <w:r>
         <w:t>4.</w:t>
       </w:r>
@@ -18524,9 +20700,9 @@
       <w:r>
         <w:t>API</w:t>
       </w:r>
-      <w:bookmarkEnd w:id="102"/>
       <w:bookmarkEnd w:id="103"/>
       <w:bookmarkEnd w:id="104"/>
+      <w:bookmarkEnd w:id="105"/>
       <w:r>
         <w:t>(B</w:t>
       </w:r>
@@ -18539,8 +20715,8 @@
       <w:r>
         <w:t>oadcast)</w:t>
       </w:r>
-      <w:bookmarkEnd w:id="105"/>
       <w:bookmarkEnd w:id="106"/>
+      <w:bookmarkEnd w:id="107"/>
     </w:p>
     <w:p>
       <w:pPr>
@@ -19899,11 +22075,11 @@
       <w:pPr>
         <w:pStyle w:val="3"/>
       </w:pPr>
-      <w:bookmarkStart w:id="107" w:name="_Toc93493027"/>
-      <w:bookmarkStart w:id="108" w:name="_Toc93496846"/>
-      <w:bookmarkStart w:id="109" w:name="_Toc93500062"/>
-      <w:bookmarkStart w:id="110" w:name="_Toc93924706"/>
-      <w:bookmarkStart w:id="111" w:name="_Toc95318352"/>
+      <w:bookmarkStart w:id="108" w:name="_Toc93493027"/>
+      <w:bookmarkStart w:id="109" w:name="_Toc93496846"/>
+      <w:bookmarkStart w:id="110" w:name="_Toc93500062"/>
+      <w:bookmarkStart w:id="111" w:name="_Toc93924706"/>
+      <w:bookmarkStart w:id="112" w:name="_Toc95318352"/>
       <w:r>
         <w:rPr>
           <w:rFonts w:hint="eastAsia"/>
@@ -19937,11 +22113,11 @@
         </w:rPr>
         <w:t>API</w:t>
       </w:r>
-      <w:bookmarkEnd w:id="107"/>
       <w:bookmarkEnd w:id="108"/>
       <w:bookmarkEnd w:id="109"/>
       <w:bookmarkEnd w:id="110"/>
       <w:bookmarkEnd w:id="111"/>
+      <w:bookmarkEnd w:id="112"/>
     </w:p>
     <w:p>
       <w:pPr>
@@ -20004,18 +22180,18 @@
         <w:pStyle w:val="4"/>
         <w:spacing w:line="360" w:lineRule="exact"/>
       </w:pPr>
-      <w:bookmarkStart w:id="112" w:name="_Toc93496847"/>
-      <w:bookmarkStart w:id="113" w:name="_Toc93924707"/>
-      <w:bookmarkStart w:id="114" w:name="_Toc95318353"/>
+      <w:bookmarkStart w:id="113" w:name="_Toc93496847"/>
+      <w:bookmarkStart w:id="114" w:name="_Toc93924707"/>
+      <w:bookmarkStart w:id="115" w:name="_Toc95318353"/>
       <w:r>
         <w:rPr>
           <w:rFonts w:hint="eastAsia"/>
         </w:rPr>
         <w:t>PHY</w:t>
       </w:r>
-      <w:bookmarkEnd w:id="112"/>
       <w:bookmarkEnd w:id="113"/>
       <w:bookmarkEnd w:id="114"/>
+      <w:bookmarkEnd w:id="115"/>
     </w:p>
     <w:p>
       <w:pPr>
@@ -20657,18 +22833,18 @@
         <w:pStyle w:val="4"/>
         <w:spacing w:line="360" w:lineRule="exact"/>
       </w:pPr>
-      <w:bookmarkStart w:id="115" w:name="_Toc93496848"/>
-      <w:bookmarkStart w:id="116" w:name="_Toc93924708"/>
-      <w:bookmarkStart w:id="117" w:name="_Toc95318354"/>
+      <w:bookmarkStart w:id="116" w:name="_Toc93496848"/>
+      <w:bookmarkStart w:id="117" w:name="_Toc93924708"/>
+      <w:bookmarkStart w:id="118" w:name="_Toc95318354"/>
       <w:r>
         <w:rPr>
           <w:rFonts w:hint="eastAsia"/>
         </w:rPr>
         <w:t>RF</w:t>
       </w:r>
-      <w:bookmarkEnd w:id="115"/>
       <w:bookmarkEnd w:id="116"/>
       <w:bookmarkEnd w:id="117"/>
+      <w:bookmarkEnd w:id="118"/>
     </w:p>
     <w:p>
       <w:pPr>

</xml_diff>